<commit_message>
Add example02 folder and files
</commit_message>
<xml_diff>
--- a/Exercises - INE - Infrastructure as code in AWS with Terraform/Course - Notes.docx
+++ b/Exercises - INE - Infrastructure as code in AWS with Terraform/Course - Notes.docx
@@ -8,7 +8,7 @@
           <w:b/>
           <w:bCs/>
           <w:u w:val="single"/>
-          <w:lang w:val="en-CA"/>
+          <w:lang w:val="en-US"/>
         </w:rPr>
       </w:pPr>
       <w:r>
@@ -16,7 +16,7 @@
           <w:b/>
           <w:bCs/>
           <w:u w:val="single"/>
-          <w:lang w:val="en-CA"/>
+          <w:lang w:val="en-US"/>
         </w:rPr>
         <w:t>MODULE - 01 INTRODUCTION</w:t>
       </w:r>
@@ -24,66 +24,48 @@
     <w:p>
       <w:pPr>
         <w:rPr>
-          <w:lang w:val="en-CA"/>
-        </w:rPr>
-      </w:pPr>
-      <w:r>
-        <w:rPr>
-          <w:lang w:val="en-CA"/>
+          <w:lang w:val="en-US"/>
+        </w:rPr>
+      </w:pPr>
+      <w:r>
+        <w:rPr>
+          <w:lang w:val="en-US"/>
         </w:rPr>
         <w:t>Use same project for</w:t>
       </w:r>
       <w:r>
         <w:rPr>
-          <w:lang w:val="en-CA"/>
+          <w:lang w:val="en-US"/>
         </w:rPr>
         <w:t xml:space="preserve"> deploy on</w:t>
       </w:r>
       <w:r>
         <w:rPr>
-          <w:lang w:val="en-CA"/>
-        </w:rPr>
-        <w:t xml:space="preserve"> </w:t>
-      </w:r>
-      <w:r>
-        <w:rPr>
-          <w:lang w:val="en-CA"/>
-        </w:rPr>
-        <w:t>different</w:t>
-      </w:r>
-      <w:r>
-        <w:rPr>
-          <w:lang w:val="en-CA"/>
-        </w:rPr>
-        <w:t xml:space="preserve"> cloud providers</w:t>
-      </w:r>
-      <w:r>
-        <w:rPr>
-          <w:lang w:val="en-CA"/>
-        </w:rPr>
-        <w:t xml:space="preserve"> (</w:t>
-      </w:r>
-      <w:r>
-        <w:rPr>
-          <w:lang w:val="en-CA"/>
+          <w:lang w:val="en-US"/>
+        </w:rPr>
+        <w:t xml:space="preserve"> different cloud providers (</w:t>
+      </w:r>
+      <w:r>
+        <w:rPr>
+          <w:lang w:val="en-US"/>
         </w:rPr>
         <w:t xml:space="preserve">resources on </w:t>
       </w:r>
       <w:r>
         <w:rPr>
-          <w:lang w:val="en-CA"/>
+          <w:lang w:val="en-US"/>
         </w:rPr>
         <w:t xml:space="preserve">AWS </w:t>
       </w:r>
       <w:r>
         <w:rPr>
-          <w:lang w:val="en-CA"/>
+          <w:lang w:val="en-US"/>
         </w:rPr>
         <w:t>and</w:t>
       </w:r>
       <w:r>
         <w:rPr>
-          <w:lang w:val="en-CA"/>
+          <w:lang w:val="en-US"/>
         </w:rPr>
         <w:t xml:space="preserve"> Azure).</w:t>
       </w:r>
@@ -91,34 +73,20 @@
     <w:p>
       <w:pPr>
         <w:rPr>
-          <w:lang w:val="en-CA"/>
-        </w:rPr>
-      </w:pPr>
-      <w:r>
-        <w:rPr>
-          <w:lang w:val="en-CA"/>
+          <w:lang w:val="en-US"/>
+        </w:rPr>
+      </w:pPr>
+      <w:r>
+        <w:rPr>
+          <w:lang w:val="en-US"/>
         </w:rPr>
         <w:t>Plan before applying changes (what if)</w:t>
       </w:r>
       <w:r>
         <w:rPr>
-          <w:lang w:val="en-CA"/>
-        </w:rPr>
-        <w:t xml:space="preserve"> – not possible with AWS </w:t>
-      </w:r>
-      <w:proofErr w:type="spellStart"/>
-      <w:r>
-        <w:rPr>
-          <w:lang w:val="en-CA"/>
-        </w:rPr>
-        <w:t>Cloudformation</w:t>
-      </w:r>
-      <w:proofErr w:type="spellEnd"/>
-      <w:r>
-        <w:rPr>
-          <w:lang w:val="en-CA"/>
-        </w:rPr>
-        <w:t>.</w:t>
+          <w:lang w:val="en-US"/>
+        </w:rPr>
+        <w:t xml:space="preserve"> – not possible with AWS Cloudformation.</w:t>
       </w:r>
     </w:p>
     <w:p>
@@ -127,7 +95,7 @@
           <w:b/>
           <w:bCs/>
           <w:u w:val="single"/>
-          <w:lang w:val="en-CA"/>
+          <w:lang w:val="en-US"/>
         </w:rPr>
       </w:pPr>
       <w:r>
@@ -135,7 +103,7 @@
           <w:b/>
           <w:bCs/>
           <w:u w:val="single"/>
-          <w:lang w:val="en-CA"/>
+          <w:lang w:val="en-US"/>
         </w:rPr>
         <w:t>MODULE - 01 CONFIGURING TERRAFORM WITH AWS</w:t>
       </w:r>
@@ -143,18 +111,18 @@
     <w:p>
       <w:pPr>
         <w:rPr>
-          <w:lang w:val="en-CA"/>
-        </w:rPr>
-      </w:pPr>
-      <w:r>
-        <w:rPr>
-          <w:lang w:val="en-CA"/>
+          <w:lang w:val="en-US"/>
+        </w:rPr>
+      </w:pPr>
+      <w:r>
+        <w:rPr>
+          <w:lang w:val="en-US"/>
         </w:rPr>
         <w:t>Create AWS account</w:t>
       </w:r>
       <w:r>
         <w:rPr>
-          <w:lang w:val="en-CA"/>
+          <w:lang w:val="en-US"/>
         </w:rPr>
         <w:t xml:space="preserve"> (Free tier).</w:t>
       </w:r>
@@ -162,42 +130,26 @@
     <w:p>
       <w:pPr>
         <w:rPr>
-          <w:lang w:val="en-CA"/>
+          <w:lang w:val="en-US"/>
         </w:rPr>
       </w:pPr>
       <w:r>
         <w:rPr>
           <w:highlight w:val="yellow"/>
-          <w:lang w:val="en-CA"/>
-        </w:rPr>
-        <w:t xml:space="preserve">Create </w:t>
-      </w:r>
-      <w:proofErr w:type="spellStart"/>
-      <w:r>
-        <w:rPr>
-          <w:highlight w:val="yellow"/>
-          <w:lang w:val="en-CA"/>
-        </w:rPr>
-        <w:t>TerraformUser</w:t>
-      </w:r>
-      <w:proofErr w:type="spellEnd"/>
-      <w:r>
-        <w:rPr>
-          <w:highlight w:val="yellow"/>
-          <w:lang w:val="en-CA"/>
-        </w:rPr>
-        <w:t xml:space="preserve"> on IAM Users with full access.</w:t>
-      </w:r>
-    </w:p>
-    <w:p>
-      <w:pPr>
-        <w:rPr>
-          <w:lang w:val="en-CA"/>
-        </w:rPr>
-      </w:pPr>
-      <w:r>
-        <w:rPr>
-          <w:lang w:val="en-CA"/>
+          <w:lang w:val="en-US"/>
+        </w:rPr>
+        <w:t>Create TerraformUser on IAM Users with full access.</w:t>
+      </w:r>
+    </w:p>
+    <w:p>
+      <w:pPr>
+        <w:rPr>
+          <w:lang w:val="en-US"/>
+        </w:rPr>
+      </w:pPr>
+      <w:r>
+        <w:rPr>
+          <w:lang w:val="en-US"/>
         </w:rPr>
         <w:t>Install Terraform (</w:t>
       </w:r>
@@ -205,20 +157,20 @@
         <w:r>
           <w:rPr>
             <w:rStyle w:val="Lienhypertexte"/>
-            <w:lang w:val="en-CA"/>
+            <w:lang w:val="en-US"/>
           </w:rPr>
           <w:t>https://www.terraform.io/</w:t>
         </w:r>
       </w:hyperlink>
       <w:r>
         <w:rPr>
-          <w:lang w:val="en-CA"/>
+          <w:lang w:val="en-US"/>
         </w:rPr>
         <w:t>)</w:t>
       </w:r>
       <w:r>
         <w:rPr>
-          <w:lang w:val="en-CA"/>
+          <w:lang w:val="en-US"/>
         </w:rPr>
         <w:t xml:space="preserve"> and configure System variables.</w:t>
       </w:r>
@@ -226,12 +178,12 @@
     <w:p>
       <w:pPr>
         <w:rPr>
-          <w:lang w:val="en-CA"/>
-        </w:rPr>
-      </w:pPr>
-      <w:r>
-        <w:rPr>
-          <w:lang w:val="en-CA"/>
+          <w:lang w:val="en-US"/>
+        </w:rPr>
+      </w:pPr>
+      <w:r>
+        <w:rPr>
+          <w:lang w:val="en-US"/>
         </w:rPr>
         <w:t>Create System Variable for AWS_ACCESS_KEY_ID and AWS_SECRET_ACCESS_KEY.</w:t>
       </w:r>
@@ -242,7 +194,7 @@
           <w:b/>
           <w:bCs/>
           <w:u w:val="single"/>
-          <w:lang w:val="en-CA"/>
+          <w:lang w:val="en-US"/>
         </w:rPr>
       </w:pPr>
       <w:r>
@@ -250,29 +202,20 @@
           <w:b/>
           <w:bCs/>
           <w:u w:val="single"/>
-          <w:lang w:val="en-CA"/>
-        </w:rPr>
-        <w:t xml:space="preserve">MODULE - </w:t>
-      </w:r>
-      <w:r>
-        <w:rPr>
-          <w:b/>
-          <w:bCs/>
-          <w:u w:val="single"/>
-          <w:lang w:val="en-CA"/>
-        </w:rPr>
-        <w:t>02 CREATING AN AWS RESOURCE WITH TERRAFORM</w:t>
-      </w:r>
-    </w:p>
-    <w:p>
-      <w:pPr>
-        <w:rPr>
-          <w:lang w:val="en-CA"/>
-        </w:rPr>
-      </w:pPr>
-      <w:r>
-        <w:rPr>
-          <w:lang w:val="en-CA"/>
+          <w:lang w:val="en-US"/>
+        </w:rPr>
+        <w:t>MODULE - 02 CREATING AN AWS RESOURCE WITH TERRAFORM</w:t>
+      </w:r>
+    </w:p>
+    <w:p>
+      <w:pPr>
+        <w:rPr>
+          <w:lang w:val="en-US"/>
+        </w:rPr>
+      </w:pPr>
+      <w:r>
+        <w:rPr>
+          <w:lang w:val="en-US"/>
         </w:rPr>
         <w:t xml:space="preserve">Code samples: </w:t>
       </w:r>
@@ -280,7 +223,7 @@
         <w:r>
           <w:rPr>
             <w:rStyle w:val="Lienhypertexte"/>
-            <w:lang w:val="en-CA"/>
+            <w:lang w:val="en-US"/>
           </w:rPr>
           <w:t>https://github.com/kevholditch/terraform-course-examples</w:t>
         </w:r>
@@ -289,12 +232,12 @@
     <w:p>
       <w:pPr>
         <w:rPr>
-          <w:lang w:val="en-CA"/>
-        </w:rPr>
-      </w:pPr>
-      <w:r>
-        <w:rPr>
-          <w:lang w:val="en-CA"/>
+          <w:lang w:val="en-US"/>
+        </w:rPr>
+      </w:pPr>
+      <w:r>
+        <w:rPr>
+          <w:lang w:val="en-US"/>
         </w:rPr>
         <w:t>Sample code to create S3 bucket</w:t>
       </w:r>
@@ -302,39 +245,31 @@
     <w:p>
       <w:pPr>
         <w:rPr>
-          <w:lang w:val="en-CA"/>
-        </w:rPr>
-      </w:pPr>
-      <w:r>
-        <w:rPr>
-          <w:lang w:val="en-CA"/>
+          <w:lang w:val="en-US"/>
+        </w:rPr>
+      </w:pPr>
+      <w:r>
+        <w:rPr>
+          <w:lang w:val="en-US"/>
         </w:rPr>
         <w:t xml:space="preserve">Go to sample code folder (main.tf file) and </w:t>
       </w:r>
       <w:r>
         <w:rPr>
-          <w:lang w:val="en-CA"/>
-        </w:rPr>
-        <w:t xml:space="preserve">Terraform </w:t>
-      </w:r>
-      <w:proofErr w:type="spellStart"/>
-      <w:r>
-        <w:rPr>
-          <w:lang w:val="en-CA"/>
-        </w:rPr>
-        <w:t>init</w:t>
-      </w:r>
-      <w:proofErr w:type="spellEnd"/>
-    </w:p>
-    <w:p>
-      <w:pPr>
-        <w:rPr>
-          <w:lang w:val="en-CA"/>
-        </w:rPr>
-      </w:pPr>
-      <w:r>
-        <w:rPr>
-          <w:lang w:val="en-CA"/>
+          <w:lang w:val="en-US"/>
+        </w:rPr>
+        <w:t>Terraform init</w:t>
+      </w:r>
+    </w:p>
+    <w:p>
+      <w:pPr>
+        <w:rPr>
+          <w:lang w:val="en-US"/>
+        </w:rPr>
+      </w:pPr>
+      <w:r>
+        <w:rPr>
+          <w:lang w:val="en-US"/>
         </w:rPr>
         <w:t>Terraform plan</w:t>
       </w:r>
@@ -342,12 +277,12 @@
     <w:p>
       <w:pPr>
         <w:rPr>
-          <w:lang w:val="en-CA"/>
-        </w:rPr>
-      </w:pPr>
-      <w:r>
-        <w:rPr>
-          <w:lang w:val="en-CA"/>
+          <w:lang w:val="en-US"/>
+        </w:rPr>
+      </w:pPr>
+      <w:r>
+        <w:rPr>
+          <w:lang w:val="en-US"/>
         </w:rPr>
         <w:t>Terraform apply</w:t>
       </w:r>
@@ -355,53 +290,37 @@
     <w:p>
       <w:pPr>
         <w:rPr>
-          <w:lang w:val="en-CA"/>
-        </w:rPr>
-      </w:pPr>
-      <w:r>
-        <w:rPr>
-          <w:lang w:val="en-CA"/>
-        </w:rPr>
-        <w:t xml:space="preserve">Create S3 bucket </w:t>
-      </w:r>
-      <w:proofErr w:type="spellStart"/>
-      <w:r>
-        <w:rPr>
-          <w:lang w:val="en-CA"/>
-        </w:rPr>
-        <w:t>rodolfomarra</w:t>
-      </w:r>
-      <w:proofErr w:type="spellEnd"/>
-      <w:r>
-        <w:rPr>
-          <w:lang w:val="en-CA"/>
-        </w:rPr>
-        <w:t>-</w:t>
-      </w:r>
-      <w:proofErr w:type="spellStart"/>
-      <w:r>
-        <w:rPr>
-          <w:lang w:val="en-CA"/>
-        </w:rPr>
-        <w:t>myfirst</w:t>
-      </w:r>
-      <w:proofErr w:type="spellEnd"/>
-      <w:r>
-        <w:rPr>
-          <w:lang w:val="en-CA"/>
-        </w:rPr>
-        <w:t>-bucket on us-east-1</w:t>
-      </w:r>
-    </w:p>
-    <w:p>
-      <w:pPr>
-        <w:rPr>
-          <w:lang w:val="en-CA"/>
-        </w:rPr>
-      </w:pPr>
-      <w:r>
-        <w:rPr>
-          <w:lang w:val="en-CA"/>
+          <w:lang w:val="en-US"/>
+        </w:rPr>
+      </w:pPr>
+      <w:r>
+        <w:rPr>
+          <w:lang w:val="en-US"/>
+        </w:rPr>
+        <w:t>Create</w:t>
+      </w:r>
+      <w:r>
+        <w:rPr>
+          <w:lang w:val="en-US"/>
+        </w:rPr>
+        <w:t>d</w:t>
+      </w:r>
+      <w:r>
+        <w:rPr>
+          <w:lang w:val="en-US"/>
+        </w:rPr>
+        <w:t xml:space="preserve"> S3 bucket rodolfomarra-myfirst-bucket on us-east-1</w:t>
+      </w:r>
+    </w:p>
+    <w:p>
+      <w:pPr>
+        <w:rPr>
+          <w:lang w:val="en-US"/>
+        </w:rPr>
+      </w:pPr>
+      <w:r>
+        <w:rPr>
+          <w:lang w:val="en-US"/>
         </w:rPr>
         <w:t>Terraform destroy</w:t>
       </w:r>
@@ -409,42 +328,26 @@
     <w:p>
       <w:pPr>
         <w:rPr>
-          <w:lang w:val="en-CA"/>
-        </w:rPr>
-      </w:pPr>
-      <w:r>
-        <w:rPr>
-          <w:lang w:val="en-CA"/>
-        </w:rPr>
-        <w:t xml:space="preserve">Delete S3 bucket </w:t>
-      </w:r>
-      <w:proofErr w:type="spellStart"/>
-      <w:r>
-        <w:rPr>
-          <w:lang w:val="en-CA"/>
-        </w:rPr>
-        <w:t>rodolfomarra</w:t>
-      </w:r>
-      <w:proofErr w:type="spellEnd"/>
-      <w:r>
-        <w:rPr>
-          <w:lang w:val="en-CA"/>
-        </w:rPr>
-        <w:t>-</w:t>
-      </w:r>
-      <w:proofErr w:type="spellStart"/>
-      <w:r>
-        <w:rPr>
-          <w:lang w:val="en-CA"/>
-        </w:rPr>
-        <w:t>myfirst</w:t>
-      </w:r>
-      <w:proofErr w:type="spellEnd"/>
-      <w:r>
-        <w:rPr>
-          <w:lang w:val="en-CA"/>
-        </w:rPr>
-        <w:t>-bucket on us-east-1</w:t>
+          <w:lang w:val="en-US"/>
+        </w:rPr>
+      </w:pPr>
+      <w:r>
+        <w:rPr>
+          <w:lang w:val="en-US"/>
+        </w:rPr>
+        <w:t>Delete</w:t>
+      </w:r>
+      <w:r>
+        <w:rPr>
+          <w:lang w:val="en-US"/>
+        </w:rPr>
+        <w:t>d</w:t>
+      </w:r>
+      <w:r>
+        <w:rPr>
+          <w:lang w:val="en-US"/>
+        </w:rPr>
+        <w:t xml:space="preserve"> S3 bucket rodolfomarra-myfirst-bucket on us-east-1</w:t>
       </w:r>
     </w:p>
     <w:p>
@@ -453,6 +356,7 @@
           <w:b/>
           <w:bCs/>
           <w:u w:val="single"/>
+          <w:lang w:val="en-US"/>
         </w:rPr>
       </w:pPr>
       <w:r>
@@ -460,6 +364,7 @@
           <w:b/>
           <w:bCs/>
           <w:u w:val="single"/>
+          <w:lang w:val="en-US"/>
         </w:rPr>
         <w:t xml:space="preserve">MODULE – </w:t>
       </w:r>
@@ -468,11 +373,488 @@
           <w:b/>
           <w:bCs/>
           <w:u w:val="single"/>
+          <w:lang w:val="en-US"/>
         </w:rPr>
         <w:t>02 TERRAFORM RESOURCES</w:t>
       </w:r>
     </w:p>
-    <w:p/>
+    <w:p>
+      <w:pPr>
+        <w:rPr>
+          <w:lang w:val="en-US"/>
+        </w:rPr>
+      </w:pPr>
+      <w:hyperlink r:id="rId7" w:history="1">
+        <w:r>
+          <w:rPr>
+            <w:rStyle w:val="Lienhypertexte"/>
+            <w:lang w:val="en-US"/>
+          </w:rPr>
+          <w:t>https://registry.terraform.io/providers/hashicorp/aws/latest/docs</w:t>
+        </w:r>
+      </w:hyperlink>
+    </w:p>
+    <w:p>
+      <w:pPr>
+        <w:rPr>
+          <w:lang w:val="en-US"/>
+        </w:rPr>
+      </w:pPr>
+      <w:r>
+        <w:rPr>
+          <w:lang w:val="en-US"/>
+        </w:rPr>
+        <w:t>Resources have arguments: required and optional</w:t>
+      </w:r>
+    </w:p>
+    <w:p>
+      <w:pPr>
+        <w:rPr>
+          <w:lang w:val="en-US"/>
+        </w:rPr>
+      </w:pPr>
+      <w:r>
+        <w:rPr>
+          <w:lang w:val="en-US"/>
+        </w:rPr>
+        <w:t xml:space="preserve">Resources could have Exported Attributes (ie. </w:t>
+      </w:r>
+      <w:hyperlink r:id="rId8" w:anchor="attributes-reference" w:history="1">
+        <w:r>
+          <w:rPr>
+            <w:rStyle w:val="Lienhypertexte"/>
+            <w:lang w:val="en-US"/>
+          </w:rPr>
+          <w:t xml:space="preserve">ARN returned after </w:t>
+        </w:r>
+        <w:r>
+          <w:rPr>
+            <w:rStyle w:val="Lienhypertexte"/>
+            <w:lang w:val="en-US"/>
+          </w:rPr>
+          <w:t>having</w:t>
+        </w:r>
+        <w:r>
+          <w:rPr>
+            <w:rStyle w:val="Lienhypertexte"/>
+            <w:lang w:val="en-US"/>
+          </w:rPr>
+          <w:t xml:space="preserve"> created S3 bucket</w:t>
+        </w:r>
+      </w:hyperlink>
+      <w:r>
+        <w:rPr>
+          <w:lang w:val="en-US"/>
+        </w:rPr>
+        <w:t>)</w:t>
+      </w:r>
+    </w:p>
+    <w:p>
+      <w:pPr>
+        <w:rPr>
+          <w:lang w:val="en-US"/>
+        </w:rPr>
+      </w:pPr>
+      <w:r>
+        <w:rPr>
+          <w:lang w:val="en-US"/>
+        </w:rPr>
+        <w:t>Interpolation Syntax: replace information generated after creating AWS object (ie. pass ARN from S3 Bucket to IAM Role).</w:t>
+      </w:r>
+    </w:p>
+    <w:p>
+      <w:pPr>
+        <w:rPr>
+          <w:lang w:val="en-US"/>
+        </w:rPr>
+      </w:pPr>
+      <w:r>
+        <w:rPr>
+          <w:lang w:val="en-US"/>
+        </w:rPr>
+        <w:t>Interpolation syntax format:</w:t>
+      </w:r>
+    </w:p>
+    <w:p>
+      <w:pPr>
+        <w:ind w:firstLine="708"/>
+        <w:rPr>
+          <w:lang w:val="en-US"/>
+        </w:rPr>
+      </w:pPr>
+      <w:r>
+        <w:rPr>
+          <w:lang w:val="en-US"/>
+        </w:rPr>
+        <w:t>“${&lt;resource_type&gt;.&lt;resource_name&gt;.&lt;exported_attribute&gt;}”</w:t>
+      </w:r>
+    </w:p>
+    <w:p>
+      <w:pPr>
+        <w:ind w:firstLine="708"/>
+        <w:rPr>
+          <w:lang w:val="en-US"/>
+        </w:rPr>
+      </w:pPr>
+      <w:r>
+        <w:rPr>
+          <w:lang w:val="en-US"/>
+        </w:rPr>
+        <w:t>Example:</w:t>
+      </w:r>
+    </w:p>
+    <w:p>
+      <w:pPr>
+        <w:ind w:firstLine="708"/>
+        <w:rPr>
+          <w:lang w:val="en-US"/>
+        </w:rPr>
+      </w:pPr>
+      <w:r>
+        <w:rPr>
+          <w:lang w:val="en-US"/>
+        </w:rPr>
+        <w:t>Resource “aws_s3_bucket” “my_bucket” {</w:t>
+      </w:r>
+    </w:p>
+    <w:p>
+      <w:pPr>
+        <w:ind w:firstLine="708"/>
+        <w:rPr>
+          <w:lang w:val="en-US"/>
+        </w:rPr>
+      </w:pPr>
+      <w:r>
+        <w:rPr>
+          <w:lang w:val="en-US"/>
+        </w:rPr>
+        <w:t xml:space="preserve">   Bucket = “rodolfomarra-myfirst-bucket”</w:t>
+      </w:r>
+    </w:p>
+    <w:p>
+      <w:pPr>
+        <w:ind w:firstLine="708"/>
+        <w:rPr>
+          <w:lang w:val="en-US"/>
+        </w:rPr>
+      </w:pPr>
+      <w:r>
+        <w:rPr>
+          <w:lang w:val="en-US"/>
+        </w:rPr>
+        <w:t>}</w:t>
+      </w:r>
+    </w:p>
+    <w:p>
+      <w:pPr>
+        <w:ind w:firstLine="708"/>
+        <w:rPr>
+          <w:lang w:val="en-US"/>
+        </w:rPr>
+      </w:pPr>
+      <w:r>
+        <w:rPr>
+          <w:lang w:val="en-US"/>
+        </w:rPr>
+        <w:t>Reference using: “$(aws_s3_bucket.my_bucket.arn}”</w:t>
+      </w:r>
+    </w:p>
+    <w:p>
+      <w:pPr>
+        <w:rPr>
+          <w:lang w:val="en-US"/>
+        </w:rPr>
+      </w:pPr>
+      <w:r>
+        <w:rPr>
+          <w:lang w:val="en-US"/>
+        </w:rPr>
+        <w:t>Data types</w:t>
+      </w:r>
+      <w:r>
+        <w:rPr>
+          <w:lang w:val="en-US"/>
+        </w:rPr>
+        <w:t xml:space="preserve"> for resources attributes</w:t>
+      </w:r>
+      <w:r>
+        <w:rPr>
+          <w:lang w:val="en-US"/>
+        </w:rPr>
+        <w:t>:</w:t>
+      </w:r>
+    </w:p>
+    <w:p>
+      <w:pPr>
+        <w:rPr>
+          <w:lang w:val="en-US"/>
+        </w:rPr>
+      </w:pPr>
+      <w:r>
+        <w:rPr>
+          <w:lang w:val="en-US"/>
+        </w:rPr>
+        <w:tab/>
+        <w:t>Int – defined using – port = 21</w:t>
+      </w:r>
+    </w:p>
+    <w:p>
+      <w:pPr>
+        <w:rPr>
+          <w:lang w:val="en-US"/>
+        </w:rPr>
+      </w:pPr>
+      <w:r>
+        <w:rPr>
+          <w:lang w:val="en-US"/>
+        </w:rPr>
+        <w:lastRenderedPageBreak/>
+        <w:tab/>
+        <w:t>String – defined using – host = “localhost”</w:t>
+      </w:r>
+    </w:p>
+    <w:p>
+      <w:pPr>
+        <w:rPr>
+          <w:lang w:val="en-US"/>
+        </w:rPr>
+      </w:pPr>
+      <w:r>
+        <w:rPr>
+          <w:lang w:val="en-US"/>
+        </w:rPr>
+        <w:tab/>
+        <w:t>List – defined using – security_groups = [“abc”,”def”]</w:t>
+      </w:r>
+    </w:p>
+    <w:p>
+      <w:pPr>
+        <w:rPr>
+          <w:lang w:val="en-US"/>
+        </w:rPr>
+      </w:pPr>
+      <w:r>
+        <w:rPr>
+          <w:lang w:val="en-US"/>
+        </w:rPr>
+        <w:tab/>
+        <w:t>Bool – defined using – enabled = false</w:t>
+      </w:r>
+    </w:p>
+    <w:p>
+      <w:pPr>
+        <w:rPr>
+          <w:lang w:val="en-US"/>
+        </w:rPr>
+      </w:pPr>
+      <w:r>
+        <w:rPr>
+          <w:lang w:val="en-US"/>
+        </w:rPr>
+        <w:t>Sample code to create S3 bucket</w:t>
+      </w:r>
+      <w:r>
+        <w:rPr>
+          <w:lang w:val="en-US"/>
+        </w:rPr>
+        <w:t xml:space="preserve"> and IAM Policy</w:t>
+      </w:r>
+      <w:r>
+        <w:rPr>
+          <w:lang w:val="en-US"/>
+        </w:rPr>
+        <w:t xml:space="preserve"> to list Bucket</w:t>
+      </w:r>
+    </w:p>
+    <w:p>
+      <w:pPr>
+        <w:rPr>
+          <w:lang w:val="en-US"/>
+        </w:rPr>
+      </w:pPr>
+      <w:r>
+        <w:rPr>
+          <w:lang w:val="en-US"/>
+        </w:rPr>
+        <w:t>Go to sample code folder (main.tf file) and Terraform init</w:t>
+      </w:r>
+    </w:p>
+    <w:p>
+      <w:pPr>
+        <w:rPr>
+          <w:lang w:val="en-US"/>
+        </w:rPr>
+      </w:pPr>
+      <w:r>
+        <w:rPr>
+          <w:lang w:val="en-US"/>
+        </w:rPr>
+        <w:t>Terraform apply</w:t>
+      </w:r>
+    </w:p>
+    <w:p>
+      <w:pPr>
+        <w:rPr>
+          <w:lang w:val="en-US"/>
+        </w:rPr>
+      </w:pPr>
+      <w:r>
+        <w:rPr>
+          <w:lang w:val="en-US"/>
+        </w:rPr>
+        <w:t>Create</w:t>
+      </w:r>
+      <w:r>
+        <w:rPr>
+          <w:lang w:val="en-US"/>
+        </w:rPr>
+        <w:t>d</w:t>
+      </w:r>
+      <w:r>
+        <w:rPr>
+          <w:lang w:val="en-US"/>
+        </w:rPr>
+        <w:t xml:space="preserve"> S3 bucket rodolfomarra-myfirst-bucket on us-east-1</w:t>
+      </w:r>
+    </w:p>
+    <w:p>
+      <w:pPr>
+        <w:rPr>
+          <w:lang w:val="en-US"/>
+        </w:rPr>
+      </w:pPr>
+      <w:r>
+        <w:rPr>
+          <w:lang w:val="en-US"/>
+        </w:rPr>
+        <w:t>Create</w:t>
+      </w:r>
+      <w:r>
+        <w:rPr>
+          <w:lang w:val="en-US"/>
+        </w:rPr>
+        <w:t>d</w:t>
+      </w:r>
+      <w:r>
+        <w:rPr>
+          <w:lang w:val="en-US"/>
+        </w:rPr>
+        <w:t xml:space="preserve"> </w:t>
+      </w:r>
+      <w:r>
+        <w:rPr>
+          <w:lang w:val="en-US"/>
+        </w:rPr>
+        <w:t>IAM Policy</w:t>
+      </w:r>
+      <w:r>
+        <w:rPr>
+          <w:lang w:val="en-US"/>
+        </w:rPr>
+        <w:t xml:space="preserve"> </w:t>
+      </w:r>
+      <w:r>
+        <w:rPr>
+          <w:lang w:val="en-US"/>
+        </w:rPr>
+        <w:t>my-bucket-policy</w:t>
+      </w:r>
+      <w:r>
+        <w:rPr>
+          <w:lang w:val="en-US"/>
+        </w:rPr>
+        <w:t xml:space="preserve"> on us-east-1</w:t>
+      </w:r>
+    </w:p>
+    <w:p>
+      <w:pPr>
+        <w:rPr>
+          <w:lang w:val="en-US"/>
+        </w:rPr>
+      </w:pPr>
+      <w:r>
+        <w:rPr>
+          <w:lang w:val="en-US"/>
+        </w:rPr>
+        <w:t>Terraform destroy</w:t>
+      </w:r>
+    </w:p>
+    <w:p>
+      <w:pPr>
+        <w:rPr>
+          <w:lang w:val="en-US"/>
+        </w:rPr>
+      </w:pPr>
+      <w:r>
+        <w:rPr>
+          <w:lang w:val="en-US"/>
+        </w:rPr>
+        <w:t>Deleted</w:t>
+      </w:r>
+      <w:r>
+        <w:rPr>
+          <w:lang w:val="en-US"/>
+        </w:rPr>
+        <w:t xml:space="preserve"> S3 bucket rodolfomarra-myfirst-bucket on us-east-1</w:t>
+      </w:r>
+    </w:p>
+    <w:p>
+      <w:pPr>
+        <w:rPr>
+          <w:lang w:val="en-US"/>
+        </w:rPr>
+      </w:pPr>
+      <w:r>
+        <w:rPr>
+          <w:lang w:val="en-US"/>
+        </w:rPr>
+        <w:t>Deleted</w:t>
+      </w:r>
+      <w:r>
+        <w:rPr>
+          <w:lang w:val="en-US"/>
+        </w:rPr>
+        <w:t xml:space="preserve"> </w:t>
+      </w:r>
+      <w:r>
+        <w:rPr>
+          <w:lang w:val="en-US"/>
+        </w:rPr>
+        <w:t>IAM Policy</w:t>
+      </w:r>
+      <w:r>
+        <w:rPr>
+          <w:lang w:val="en-US"/>
+        </w:rPr>
+        <w:t xml:space="preserve"> </w:t>
+      </w:r>
+      <w:r>
+        <w:rPr>
+          <w:lang w:val="en-US"/>
+        </w:rPr>
+        <w:t>my-bucket-policy</w:t>
+      </w:r>
+      <w:r>
+        <w:rPr>
+          <w:lang w:val="en-US"/>
+        </w:rPr>
+        <w:t xml:space="preserve"> on us-east-1</w:t>
+      </w:r>
+    </w:p>
+    <w:p>
+      <w:pPr>
+        <w:rPr>
+          <w:lang w:val="en-US"/>
+        </w:rPr>
+      </w:pPr>
+    </w:p>
+    <w:p>
+      <w:pPr>
+        <w:rPr>
+          <w:lang w:val="en-US"/>
+        </w:rPr>
+      </w:pPr>
+    </w:p>
     <w:sectPr>
       <w:pgSz w:w="12240" w:h="15840"/>
       <w:pgMar w:top="720" w:right="720" w:bottom="720" w:left="720" w:header="708" w:footer="708" w:gutter="0"/>

</xml_diff>

<commit_message>
Add example03 folder and files
</commit_message>
<xml_diff>
--- a/Exercises - INE - Infrastructure as code in AWS with Terraform/Course - Notes.docx
+++ b/Exercises - INE - Infrastructure as code in AWS with Terraform/Course - Notes.docx
@@ -4,6 +4,7 @@
   <w:body>
     <w:p>
       <w:pPr>
+        <w:spacing w:after="0" w:line="240" w:lineRule="auto"/>
         <w:rPr>
           <w:b/>
           <w:bCs/>
@@ -23,6 +24,7 @@
     </w:p>
     <w:p>
       <w:pPr>
+        <w:spacing w:after="0" w:line="240" w:lineRule="auto"/>
         <w:rPr>
           <w:lang w:val="en-US"/>
         </w:rPr>
@@ -72,6 +74,7 @@
     </w:p>
     <w:p>
       <w:pPr>
+        <w:spacing w:after="0" w:line="240" w:lineRule="auto"/>
         <w:rPr>
           <w:lang w:val="en-US"/>
         </w:rPr>
@@ -86,11 +89,26 @@
         <w:rPr>
           <w:lang w:val="en-US"/>
         </w:rPr>
-        <w:t xml:space="preserve"> – not possible with AWS Cloudformation.</w:t>
-      </w:r>
-    </w:p>
-    <w:p>
-      <w:pPr>
+        <w:t xml:space="preserve"> – not possible with AWS </w:t>
+      </w:r>
+      <w:proofErr w:type="spellStart"/>
+      <w:r>
+        <w:rPr>
+          <w:lang w:val="en-US"/>
+        </w:rPr>
+        <w:t>Cloudformation</w:t>
+      </w:r>
+      <w:proofErr w:type="spellEnd"/>
+      <w:r>
+        <w:rPr>
+          <w:lang w:val="en-US"/>
+        </w:rPr>
+        <w:t>.</w:t>
+      </w:r>
+    </w:p>
+    <w:p>
+      <w:pPr>
+        <w:spacing w:after="0" w:line="240" w:lineRule="auto"/>
         <w:rPr>
           <w:b/>
           <w:bCs/>
@@ -98,18 +116,30 @@
           <w:lang w:val="en-US"/>
         </w:rPr>
       </w:pPr>
-      <w:r>
+    </w:p>
+    <w:p>
+      <w:pPr>
+        <w:spacing w:after="0" w:line="240" w:lineRule="auto"/>
         <w:rPr>
           <w:b/>
           <w:bCs/>
           <w:u w:val="single"/>
           <w:lang w:val="en-US"/>
         </w:rPr>
+      </w:pPr>
+      <w:r>
+        <w:rPr>
+          <w:b/>
+          <w:bCs/>
+          <w:u w:val="single"/>
+          <w:lang w:val="en-US"/>
+        </w:rPr>
         <w:t>MODULE - 01 CONFIGURING TERRAFORM WITH AWS</w:t>
       </w:r>
     </w:p>
     <w:p>
       <w:pPr>
+        <w:spacing w:after="0" w:line="240" w:lineRule="auto"/>
         <w:rPr>
           <w:lang w:val="en-US"/>
         </w:rPr>
@@ -129,6 +159,7 @@
     </w:p>
     <w:p>
       <w:pPr>
+        <w:spacing w:after="0" w:line="240" w:lineRule="auto"/>
         <w:rPr>
           <w:lang w:val="en-US"/>
         </w:rPr>
@@ -138,11 +169,28 @@
           <w:highlight w:val="yellow"/>
           <w:lang w:val="en-US"/>
         </w:rPr>
-        <w:t>Create TerraformUser on IAM Users with full access.</w:t>
-      </w:r>
-    </w:p>
-    <w:p>
-      <w:pPr>
+        <w:t xml:space="preserve">Create </w:t>
+      </w:r>
+      <w:proofErr w:type="spellStart"/>
+      <w:r>
+        <w:rPr>
+          <w:highlight w:val="yellow"/>
+          <w:lang w:val="en-US"/>
+        </w:rPr>
+        <w:t>TerraformUser</w:t>
+      </w:r>
+      <w:proofErr w:type="spellEnd"/>
+      <w:r>
+        <w:rPr>
+          <w:highlight w:val="yellow"/>
+          <w:lang w:val="en-US"/>
+        </w:rPr>
+        <w:t xml:space="preserve"> on IAM Users with full access.</w:t>
+      </w:r>
+    </w:p>
+    <w:p>
+      <w:pPr>
+        <w:spacing w:after="0" w:line="240" w:lineRule="auto"/>
         <w:rPr>
           <w:lang w:val="en-US"/>
         </w:rPr>
@@ -177,6 +225,7 @@
     </w:p>
     <w:p>
       <w:pPr>
+        <w:spacing w:after="0" w:line="240" w:lineRule="auto"/>
         <w:rPr>
           <w:lang w:val="en-US"/>
         </w:rPr>
@@ -190,6 +239,7 @@
     </w:p>
     <w:p>
       <w:pPr>
+        <w:spacing w:after="0" w:line="240" w:lineRule="auto"/>
         <w:rPr>
           <w:b/>
           <w:bCs/>
@@ -197,18 +247,30 @@
           <w:lang w:val="en-US"/>
         </w:rPr>
       </w:pPr>
-      <w:r>
+    </w:p>
+    <w:p>
+      <w:pPr>
+        <w:spacing w:after="0" w:line="240" w:lineRule="auto"/>
         <w:rPr>
           <w:b/>
           <w:bCs/>
           <w:u w:val="single"/>
           <w:lang w:val="en-US"/>
         </w:rPr>
+      </w:pPr>
+      <w:r>
+        <w:rPr>
+          <w:b/>
+          <w:bCs/>
+          <w:u w:val="single"/>
+          <w:lang w:val="en-US"/>
+        </w:rPr>
         <w:t>MODULE - 02 CREATING AN AWS RESOURCE WITH TERRAFORM</w:t>
       </w:r>
     </w:p>
     <w:p>
       <w:pPr>
+        <w:spacing w:after="0" w:line="240" w:lineRule="auto"/>
         <w:rPr>
           <w:lang w:val="en-US"/>
         </w:rPr>
@@ -231,6 +293,7 @@
     </w:p>
     <w:p>
       <w:pPr>
+        <w:spacing w:after="0" w:line="240" w:lineRule="auto"/>
         <w:rPr>
           <w:lang w:val="en-US"/>
         </w:rPr>
@@ -244,6 +307,7 @@
     </w:p>
     <w:p>
       <w:pPr>
+        <w:spacing w:after="0" w:line="240" w:lineRule="auto"/>
         <w:rPr>
           <w:lang w:val="en-US"/>
         </w:rPr>
@@ -258,11 +322,20 @@
         <w:rPr>
           <w:lang w:val="en-US"/>
         </w:rPr>
-        <w:t>Terraform init</w:t>
-      </w:r>
-    </w:p>
-    <w:p>
-      <w:pPr>
+        <w:t xml:space="preserve">Terraform </w:t>
+      </w:r>
+      <w:proofErr w:type="spellStart"/>
+      <w:r>
+        <w:rPr>
+          <w:lang w:val="en-US"/>
+        </w:rPr>
+        <w:t>init</w:t>
+      </w:r>
+      <w:proofErr w:type="spellEnd"/>
+    </w:p>
+    <w:p>
+      <w:pPr>
+        <w:spacing w:after="0" w:line="240" w:lineRule="auto"/>
         <w:rPr>
           <w:lang w:val="en-US"/>
         </w:rPr>
@@ -276,6 +349,7 @@
     </w:p>
     <w:p>
       <w:pPr>
+        <w:spacing w:after="0" w:line="240" w:lineRule="auto"/>
         <w:rPr>
           <w:lang w:val="en-US"/>
         </w:rPr>
@@ -289,6 +363,7 @@
     </w:p>
     <w:p>
       <w:pPr>
+        <w:spacing w:after="0" w:line="240" w:lineRule="auto"/>
         <w:rPr>
           <w:lang w:val="en-US"/>
         </w:rPr>
@@ -309,11 +384,40 @@
         <w:rPr>
           <w:lang w:val="en-US"/>
         </w:rPr>
-        <w:t xml:space="preserve"> S3 bucket rodolfomarra-myfirst-bucket on us-east-1</w:t>
-      </w:r>
-    </w:p>
-    <w:p>
-      <w:pPr>
+        <w:t xml:space="preserve"> S3 bucket </w:t>
+      </w:r>
+      <w:proofErr w:type="spellStart"/>
+      <w:r>
+        <w:rPr>
+          <w:lang w:val="en-US"/>
+        </w:rPr>
+        <w:t>rodolfomarra</w:t>
+      </w:r>
+      <w:proofErr w:type="spellEnd"/>
+      <w:r>
+        <w:rPr>
+          <w:lang w:val="en-US"/>
+        </w:rPr>
+        <w:t>-</w:t>
+      </w:r>
+      <w:proofErr w:type="spellStart"/>
+      <w:r>
+        <w:rPr>
+          <w:lang w:val="en-US"/>
+        </w:rPr>
+        <w:t>myfirst</w:t>
+      </w:r>
+      <w:proofErr w:type="spellEnd"/>
+      <w:r>
+        <w:rPr>
+          <w:lang w:val="en-US"/>
+        </w:rPr>
+        <w:t>-bucket on us-east-1</w:t>
+      </w:r>
+    </w:p>
+    <w:p>
+      <w:pPr>
+        <w:spacing w:after="0" w:line="240" w:lineRule="auto"/>
         <w:rPr>
           <w:lang w:val="en-US"/>
         </w:rPr>
@@ -327,6 +431,7 @@
     </w:p>
     <w:p>
       <w:pPr>
+        <w:spacing w:after="0" w:line="240" w:lineRule="auto"/>
         <w:rPr>
           <w:lang w:val="en-US"/>
         </w:rPr>
@@ -347,11 +452,40 @@
         <w:rPr>
           <w:lang w:val="en-US"/>
         </w:rPr>
-        <w:t xml:space="preserve"> S3 bucket rodolfomarra-myfirst-bucket on us-east-1</w:t>
-      </w:r>
-    </w:p>
-    <w:p>
-      <w:pPr>
+        <w:t xml:space="preserve"> S3 bucket </w:t>
+      </w:r>
+      <w:proofErr w:type="spellStart"/>
+      <w:r>
+        <w:rPr>
+          <w:lang w:val="en-US"/>
+        </w:rPr>
+        <w:t>rodolfomarra</w:t>
+      </w:r>
+      <w:proofErr w:type="spellEnd"/>
+      <w:r>
+        <w:rPr>
+          <w:lang w:val="en-US"/>
+        </w:rPr>
+        <w:t>-</w:t>
+      </w:r>
+      <w:proofErr w:type="spellStart"/>
+      <w:r>
+        <w:rPr>
+          <w:lang w:val="en-US"/>
+        </w:rPr>
+        <w:t>myfirst</w:t>
+      </w:r>
+      <w:proofErr w:type="spellEnd"/>
+      <w:r>
+        <w:rPr>
+          <w:lang w:val="en-US"/>
+        </w:rPr>
+        <w:t>-bucket on us-east-1</w:t>
+      </w:r>
+    </w:p>
+    <w:p>
+      <w:pPr>
+        <w:spacing w:after="0" w:line="240" w:lineRule="auto"/>
         <w:rPr>
           <w:b/>
           <w:bCs/>
@@ -359,15 +493,17 @@
           <w:lang w:val="en-US"/>
         </w:rPr>
       </w:pPr>
-      <w:r>
+    </w:p>
+    <w:p>
+      <w:pPr>
+        <w:spacing w:after="0" w:line="240" w:lineRule="auto"/>
         <w:rPr>
           <w:b/>
           <w:bCs/>
           <w:u w:val="single"/>
           <w:lang w:val="en-US"/>
         </w:rPr>
-        <w:t xml:space="preserve">MODULE – </w:t>
-      </w:r>
+      </w:pPr>
       <w:r>
         <w:rPr>
           <w:b/>
@@ -375,11 +511,21 @@
           <w:u w:val="single"/>
           <w:lang w:val="en-US"/>
         </w:rPr>
+        <w:t xml:space="preserve">MODULE – </w:t>
+      </w:r>
+      <w:r>
+        <w:rPr>
+          <w:b/>
+          <w:bCs/>
+          <w:u w:val="single"/>
+          <w:lang w:val="en-US"/>
+        </w:rPr>
         <w:t>02 TERRAFORM RESOURCES</w:t>
       </w:r>
     </w:p>
     <w:p>
       <w:pPr>
+        <w:spacing w:after="0" w:line="240" w:lineRule="auto"/>
         <w:rPr>
           <w:lang w:val="en-US"/>
         </w:rPr>
@@ -396,6 +542,7 @@
     </w:p>
     <w:p>
       <w:pPr>
+        <w:spacing w:after="0" w:line="240" w:lineRule="auto"/>
         <w:rPr>
           <w:lang w:val="en-US"/>
         </w:rPr>
@@ -409,15 +556,30 @@
     </w:p>
     <w:p>
       <w:pPr>
-        <w:rPr>
-          <w:lang w:val="en-US"/>
-        </w:rPr>
-      </w:pPr>
-      <w:r>
-        <w:rPr>
-          <w:lang w:val="en-US"/>
-        </w:rPr>
-        <w:t xml:space="preserve">Resources could have Exported Attributes (ie. </w:t>
+        <w:spacing w:after="0" w:line="240" w:lineRule="auto"/>
+        <w:rPr>
+          <w:lang w:val="en-US"/>
+        </w:rPr>
+      </w:pPr>
+      <w:r>
+        <w:rPr>
+          <w:lang w:val="en-US"/>
+        </w:rPr>
+        <w:t>Resources could have Exported Attributes (</w:t>
+      </w:r>
+      <w:proofErr w:type="spellStart"/>
+      <w:r>
+        <w:rPr>
+          <w:lang w:val="en-US"/>
+        </w:rPr>
+        <w:t>ie</w:t>
+      </w:r>
+      <w:proofErr w:type="spellEnd"/>
+      <w:r>
+        <w:rPr>
+          <w:lang w:val="en-US"/>
+        </w:rPr>
+        <w:t xml:space="preserve">. </w:t>
       </w:r>
       <w:hyperlink r:id="rId8" w:anchor="attributes-reference" w:history="1">
         <w:r>
@@ -451,19 +613,35 @@
     </w:p>
     <w:p>
       <w:pPr>
-        <w:rPr>
-          <w:lang w:val="en-US"/>
-        </w:rPr>
-      </w:pPr>
-      <w:r>
-        <w:rPr>
-          <w:lang w:val="en-US"/>
-        </w:rPr>
-        <w:t>Interpolation Syntax: replace information generated after creating AWS object (ie. pass ARN from S3 Bucket to IAM Role).</w:t>
-      </w:r>
-    </w:p>
-    <w:p>
-      <w:pPr>
+        <w:spacing w:after="0" w:line="240" w:lineRule="auto"/>
+        <w:rPr>
+          <w:lang w:val="en-US"/>
+        </w:rPr>
+      </w:pPr>
+      <w:r>
+        <w:rPr>
+          <w:lang w:val="en-US"/>
+        </w:rPr>
+        <w:t>Interpolation Syntax: replace information generated after creating AWS object (</w:t>
+      </w:r>
+      <w:proofErr w:type="spellStart"/>
+      <w:r>
+        <w:rPr>
+          <w:lang w:val="en-US"/>
+        </w:rPr>
+        <w:t>ie</w:t>
+      </w:r>
+      <w:proofErr w:type="spellEnd"/>
+      <w:r>
+        <w:rPr>
+          <w:lang w:val="en-US"/>
+        </w:rPr>
+        <w:t>. pass ARN from S3 Bucket to IAM Role).</w:t>
+      </w:r>
+    </w:p>
+    <w:p>
+      <w:pPr>
+        <w:spacing w:after="0" w:line="240" w:lineRule="auto"/>
         <w:rPr>
           <w:lang w:val="en-US"/>
         </w:rPr>
@@ -477,6 +655,7 @@
     </w:p>
     <w:p>
       <w:pPr>
+        <w:spacing w:after="0" w:line="240" w:lineRule="auto"/>
         <w:ind w:firstLine="708"/>
         <w:rPr>
           <w:lang w:val="en-US"/>
@@ -486,11 +665,54 @@
         <w:rPr>
           <w:lang w:val="en-US"/>
         </w:rPr>
-        <w:t>“${&lt;resource_type&gt;.&lt;resource_name&gt;.&lt;exported_attribute&gt;}”</w:t>
-      </w:r>
-    </w:p>
-    <w:p>
-      <w:pPr>
+        <w:t>“${&lt;</w:t>
+      </w:r>
+      <w:proofErr w:type="spellStart"/>
+      <w:r>
+        <w:rPr>
+          <w:lang w:val="en-US"/>
+        </w:rPr>
+        <w:t>resource_type</w:t>
+      </w:r>
+      <w:proofErr w:type="spellEnd"/>
+      <w:r>
+        <w:rPr>
+          <w:lang w:val="en-US"/>
+        </w:rPr>
+        <w:t>&gt;.&lt;</w:t>
+      </w:r>
+      <w:proofErr w:type="spellStart"/>
+      <w:r>
+        <w:rPr>
+          <w:lang w:val="en-US"/>
+        </w:rPr>
+        <w:t>resource_name</w:t>
+      </w:r>
+      <w:proofErr w:type="spellEnd"/>
+      <w:r>
+        <w:rPr>
+          <w:lang w:val="en-US"/>
+        </w:rPr>
+        <w:t>&gt;.&lt;</w:t>
+      </w:r>
+      <w:proofErr w:type="spellStart"/>
+      <w:r>
+        <w:rPr>
+          <w:lang w:val="en-US"/>
+        </w:rPr>
+        <w:t>exported_attribute</w:t>
+      </w:r>
+      <w:proofErr w:type="spellEnd"/>
+      <w:r>
+        <w:rPr>
+          <w:lang w:val="en-US"/>
+        </w:rPr>
+        <w:t>&gt;}”</w:t>
+      </w:r>
+    </w:p>
+    <w:p>
+      <w:pPr>
+        <w:spacing w:after="0" w:line="240" w:lineRule="auto"/>
         <w:ind w:firstLine="708"/>
         <w:rPr>
           <w:lang w:val="en-US"/>
@@ -505,6 +727,7 @@
     </w:p>
     <w:p>
       <w:pPr>
+        <w:spacing w:after="0" w:line="240" w:lineRule="auto"/>
         <w:ind w:firstLine="708"/>
         <w:rPr>
           <w:lang w:val="en-US"/>
@@ -512,13 +735,44 @@
       </w:pPr>
       <w:r>
         <w:rPr>
-          <w:lang w:val="en-US"/>
-        </w:rPr>
-        <w:t>Resource “aws_s3_bucket” “my_bucket” {</w:t>
-      </w:r>
-    </w:p>
-    <w:p>
-      <w:pPr>
+          <w:b/>
+          <w:bCs/>
+          <w:lang w:val="en-US"/>
+        </w:rPr>
+        <w:t>r</w:t>
+      </w:r>
+      <w:r>
+        <w:rPr>
+          <w:b/>
+          <w:bCs/>
+          <w:lang w:val="en-US"/>
+        </w:rPr>
+        <w:t>esource</w:t>
+      </w:r>
+      <w:r>
+        <w:rPr>
+          <w:lang w:val="en-US"/>
+        </w:rPr>
+        <w:t xml:space="preserve"> “aws_s3_bucket” “</w:t>
+      </w:r>
+      <w:proofErr w:type="spellStart"/>
+      <w:r>
+        <w:rPr>
+          <w:lang w:val="en-US"/>
+        </w:rPr>
+        <w:t>my_bucket</w:t>
+      </w:r>
+      <w:proofErr w:type="spellEnd"/>
+      <w:r>
+        <w:rPr>
+          <w:lang w:val="en-US"/>
+        </w:rPr>
+        <w:t>” {</w:t>
+      </w:r>
+    </w:p>
+    <w:p>
+      <w:pPr>
+        <w:spacing w:after="0" w:line="240" w:lineRule="auto"/>
         <w:ind w:firstLine="708"/>
         <w:rPr>
           <w:lang w:val="en-US"/>
@@ -528,11 +782,52 @@
         <w:rPr>
           <w:lang w:val="en-US"/>
         </w:rPr>
-        <w:t xml:space="preserve">   Bucket = “rodolfomarra-myfirst-bucket”</w:t>
-      </w:r>
-    </w:p>
-    <w:p>
-      <w:pPr>
+        <w:t xml:space="preserve">   </w:t>
+      </w:r>
+      <w:r>
+        <w:rPr>
+          <w:lang w:val="en-US"/>
+        </w:rPr>
+        <w:t>b</w:t>
+      </w:r>
+      <w:r>
+        <w:rPr>
+          <w:lang w:val="en-US"/>
+        </w:rPr>
+        <w:t>ucket = “</w:t>
+      </w:r>
+      <w:proofErr w:type="spellStart"/>
+      <w:r>
+        <w:rPr>
+          <w:lang w:val="en-US"/>
+        </w:rPr>
+        <w:t>rodolfomarra</w:t>
+      </w:r>
+      <w:proofErr w:type="spellEnd"/>
+      <w:r>
+        <w:rPr>
+          <w:lang w:val="en-US"/>
+        </w:rPr>
+        <w:t>-</w:t>
+      </w:r>
+      <w:proofErr w:type="spellStart"/>
+      <w:r>
+        <w:rPr>
+          <w:lang w:val="en-US"/>
+        </w:rPr>
+        <w:t>myfirst</w:t>
+      </w:r>
+      <w:proofErr w:type="spellEnd"/>
+      <w:r>
+        <w:rPr>
+          <w:lang w:val="en-US"/>
+        </w:rPr>
+        <w:t>-bucket”</w:t>
+      </w:r>
+    </w:p>
+    <w:p>
+      <w:pPr>
+        <w:spacing w:after="0" w:line="240" w:lineRule="auto"/>
         <w:ind w:firstLine="708"/>
         <w:rPr>
           <w:lang w:val="en-US"/>
@@ -547,6 +842,7 @@
     </w:p>
     <w:p>
       <w:pPr>
+        <w:spacing w:after="0" w:line="240" w:lineRule="auto"/>
         <w:ind w:firstLine="708"/>
         <w:rPr>
           <w:lang w:val="en-US"/>
@@ -561,6 +857,7 @@
     </w:p>
     <w:p>
       <w:pPr>
+        <w:spacing w:after="0" w:line="240" w:lineRule="auto"/>
         <w:rPr>
           <w:lang w:val="en-US"/>
         </w:rPr>
@@ -586,6 +883,7 @@
     </w:p>
     <w:p>
       <w:pPr>
+        <w:spacing w:after="0" w:line="240" w:lineRule="auto"/>
         <w:rPr>
           <w:lang w:val="en-US"/>
         </w:rPr>
@@ -600,21 +898,22 @@
     </w:p>
     <w:p>
       <w:pPr>
-        <w:rPr>
-          <w:lang w:val="en-US"/>
-        </w:rPr>
-      </w:pPr>
-      <w:r>
-        <w:rPr>
-          <w:lang w:val="en-US"/>
-        </w:rPr>
-        <w:lastRenderedPageBreak/>
+        <w:spacing w:after="0" w:line="240" w:lineRule="auto"/>
+        <w:rPr>
+          <w:lang w:val="en-US"/>
+        </w:rPr>
+      </w:pPr>
+      <w:r>
+        <w:rPr>
+          <w:lang w:val="en-US"/>
+        </w:rPr>
         <w:tab/>
         <w:t>String – defined using – host = “localhost”</w:t>
       </w:r>
     </w:p>
     <w:p>
       <w:pPr>
+        <w:spacing w:after="0" w:line="240" w:lineRule="auto"/>
         <w:rPr>
           <w:lang w:val="en-US"/>
         </w:rPr>
@@ -624,11 +923,40 @@
           <w:lang w:val="en-US"/>
         </w:rPr>
         <w:tab/>
-        <w:t>List – defined using – security_groups = [“abc”,”def”]</w:t>
-      </w:r>
-    </w:p>
-    <w:p>
-      <w:pPr>
+        <w:t xml:space="preserve">List – defined using – </w:t>
+      </w:r>
+      <w:proofErr w:type="spellStart"/>
+      <w:r>
+        <w:rPr>
+          <w:lang w:val="en-US"/>
+        </w:rPr>
+        <w:t>security_groups</w:t>
+      </w:r>
+      <w:proofErr w:type="spellEnd"/>
+      <w:r>
+        <w:rPr>
+          <w:lang w:val="en-US"/>
+        </w:rPr>
+        <w:t xml:space="preserve"> = [“</w:t>
+      </w:r>
+      <w:proofErr w:type="spellStart"/>
+      <w:r>
+        <w:rPr>
+          <w:lang w:val="en-US"/>
+        </w:rPr>
+        <w:t>abc</w:t>
+      </w:r>
+      <w:proofErr w:type="spellEnd"/>
+      <w:r>
+        <w:rPr>
+          <w:lang w:val="en-US"/>
+        </w:rPr>
+        <w:t>”,”def”]</w:t>
+      </w:r>
+    </w:p>
+    <w:p>
+      <w:pPr>
+        <w:spacing w:after="0" w:line="240" w:lineRule="auto"/>
         <w:rPr>
           <w:lang w:val="en-US"/>
         </w:rPr>
@@ -643,6 +971,7 @@
     </w:p>
     <w:p>
       <w:pPr>
+        <w:spacing w:after="0" w:line="240" w:lineRule="auto"/>
         <w:rPr>
           <w:lang w:val="en-US"/>
         </w:rPr>
@@ -668,19 +997,29 @@
     </w:p>
     <w:p>
       <w:pPr>
-        <w:rPr>
-          <w:lang w:val="en-US"/>
-        </w:rPr>
-      </w:pPr>
-      <w:r>
-        <w:rPr>
-          <w:lang w:val="en-US"/>
-        </w:rPr>
-        <w:t>Go to sample code folder (main.tf file) and Terraform init</w:t>
-      </w:r>
-    </w:p>
-    <w:p>
-      <w:pPr>
+        <w:spacing w:after="0" w:line="240" w:lineRule="auto"/>
+        <w:rPr>
+          <w:lang w:val="en-US"/>
+        </w:rPr>
+      </w:pPr>
+      <w:r>
+        <w:rPr>
+          <w:lang w:val="en-US"/>
+        </w:rPr>
+        <w:t xml:space="preserve">Go to sample code folder (main.tf file) and Terraform </w:t>
+      </w:r>
+      <w:proofErr w:type="spellStart"/>
+      <w:r>
+        <w:rPr>
+          <w:lang w:val="en-US"/>
+        </w:rPr>
+        <w:t>init</w:t>
+      </w:r>
+      <w:proofErr w:type="spellEnd"/>
+    </w:p>
+    <w:p>
+      <w:pPr>
+        <w:spacing w:after="0" w:line="240" w:lineRule="auto"/>
         <w:rPr>
           <w:lang w:val="en-US"/>
         </w:rPr>
@@ -694,6 +1033,7 @@
     </w:p>
     <w:p>
       <w:pPr>
+        <w:spacing w:after="0" w:line="240" w:lineRule="auto"/>
         <w:rPr>
           <w:lang w:val="en-US"/>
         </w:rPr>
@@ -714,11 +1054,40 @@
         <w:rPr>
           <w:lang w:val="en-US"/>
         </w:rPr>
-        <w:t xml:space="preserve"> S3 bucket rodolfomarra-myfirst-bucket on us-east-1</w:t>
-      </w:r>
-    </w:p>
-    <w:p>
-      <w:pPr>
+        <w:t xml:space="preserve"> S3 bucket </w:t>
+      </w:r>
+      <w:proofErr w:type="spellStart"/>
+      <w:r>
+        <w:rPr>
+          <w:lang w:val="en-US"/>
+        </w:rPr>
+        <w:t>rodolfomarra</w:t>
+      </w:r>
+      <w:proofErr w:type="spellEnd"/>
+      <w:r>
+        <w:rPr>
+          <w:lang w:val="en-US"/>
+        </w:rPr>
+        <w:t>-</w:t>
+      </w:r>
+      <w:proofErr w:type="spellStart"/>
+      <w:r>
+        <w:rPr>
+          <w:lang w:val="en-US"/>
+        </w:rPr>
+        <w:t>myfirst</w:t>
+      </w:r>
+      <w:proofErr w:type="spellEnd"/>
+      <w:r>
+        <w:rPr>
+          <w:lang w:val="en-US"/>
+        </w:rPr>
+        <w:t>-bucket on us-east-1</w:t>
+      </w:r>
+    </w:p>
+    <w:p>
+      <w:pPr>
+        <w:spacing w:after="0" w:line="240" w:lineRule="auto"/>
         <w:rPr>
           <w:lang w:val="en-US"/>
         </w:rPr>
@@ -768,6 +1137,7 @@
     </w:p>
     <w:p>
       <w:pPr>
+        <w:spacing w:after="0" w:line="240" w:lineRule="auto"/>
         <w:rPr>
           <w:lang w:val="en-US"/>
         </w:rPr>
@@ -781,6 +1151,7 @@
     </w:p>
     <w:p>
       <w:pPr>
+        <w:spacing w:after="0" w:line="240" w:lineRule="auto"/>
         <w:rPr>
           <w:lang w:val="en-US"/>
         </w:rPr>
@@ -795,11 +1166,40 @@
         <w:rPr>
           <w:lang w:val="en-US"/>
         </w:rPr>
-        <w:t xml:space="preserve"> S3 bucket rodolfomarra-myfirst-bucket on us-east-1</w:t>
-      </w:r>
-    </w:p>
-    <w:p>
-      <w:pPr>
+        <w:t xml:space="preserve"> S3 bucket </w:t>
+      </w:r>
+      <w:proofErr w:type="spellStart"/>
+      <w:r>
+        <w:rPr>
+          <w:lang w:val="en-US"/>
+        </w:rPr>
+        <w:t>rodolfomarra</w:t>
+      </w:r>
+      <w:proofErr w:type="spellEnd"/>
+      <w:r>
+        <w:rPr>
+          <w:lang w:val="en-US"/>
+        </w:rPr>
+        <w:t>-</w:t>
+      </w:r>
+      <w:proofErr w:type="spellStart"/>
+      <w:r>
+        <w:rPr>
+          <w:lang w:val="en-US"/>
+        </w:rPr>
+        <w:t>myfirst</w:t>
+      </w:r>
+      <w:proofErr w:type="spellEnd"/>
+      <w:r>
+        <w:rPr>
+          <w:lang w:val="en-US"/>
+        </w:rPr>
+        <w:t>-bucket on us-east-1</w:t>
+      </w:r>
+    </w:p>
+    <w:p>
+      <w:pPr>
+        <w:spacing w:after="0" w:line="240" w:lineRule="auto"/>
         <w:rPr>
           <w:lang w:val="en-US"/>
         </w:rPr>
@@ -843,13 +1243,2016 @@
     </w:p>
     <w:p>
       <w:pPr>
-        <w:rPr>
-          <w:lang w:val="en-US"/>
-        </w:rPr>
-      </w:pPr>
-    </w:p>
-    <w:p>
-      <w:pPr>
+        <w:spacing w:after="0" w:line="240" w:lineRule="auto"/>
+        <w:rPr>
+          <w:b/>
+          <w:bCs/>
+          <w:u w:val="single"/>
+          <w:lang w:val="en-US"/>
+        </w:rPr>
+      </w:pPr>
+    </w:p>
+    <w:p>
+      <w:pPr>
+        <w:spacing w:after="0" w:line="240" w:lineRule="auto"/>
+        <w:rPr>
+          <w:b/>
+          <w:bCs/>
+          <w:u w:val="single"/>
+          <w:lang w:val="en-US"/>
+        </w:rPr>
+      </w:pPr>
+      <w:r>
+        <w:rPr>
+          <w:b/>
+          <w:bCs/>
+          <w:u w:val="single"/>
+          <w:lang w:val="en-US"/>
+        </w:rPr>
+        <w:t xml:space="preserve">MODULE – </w:t>
+      </w:r>
+      <w:r>
+        <w:rPr>
+          <w:b/>
+          <w:bCs/>
+          <w:u w:val="single"/>
+          <w:lang w:val="en-US"/>
+        </w:rPr>
+        <w:t>03 TERRAFORM DATA SOURCES</w:t>
+      </w:r>
+    </w:p>
+    <w:p>
+      <w:pPr>
+        <w:spacing w:after="0" w:line="240" w:lineRule="auto"/>
+        <w:rPr>
+          <w:lang w:val="en-US"/>
+        </w:rPr>
+      </w:pPr>
+      <w:r>
+        <w:rPr>
+          <w:lang w:val="en-US"/>
+        </w:rPr>
+        <w:t>Data sources allow to reference objects from external Terraform projects or to resources already created on AWS</w:t>
+      </w:r>
+    </w:p>
+    <w:p>
+      <w:pPr>
+        <w:spacing w:after="0" w:line="240" w:lineRule="auto"/>
+        <w:rPr>
+          <w:lang w:val="en-US"/>
+        </w:rPr>
+      </w:pPr>
+      <w:r>
+        <w:rPr>
+          <w:lang w:val="en-US"/>
+        </w:rPr>
+        <w:t>T</w:t>
+      </w:r>
+      <w:r>
+        <w:rPr>
+          <w:lang w:val="en-US"/>
+        </w:rPr>
+        <w:t>his will return many attributes from AWS resource</w:t>
+      </w:r>
+      <w:r>
+        <w:rPr>
+          <w:lang w:val="en-US"/>
+        </w:rPr>
+        <w:t xml:space="preserve">s </w:t>
+      </w:r>
+      <w:r>
+        <w:rPr>
+          <w:lang w:val="en-US"/>
+        </w:rPr>
+        <w:t>to be reused on TF.</w:t>
+      </w:r>
+      <w:r>
+        <w:rPr>
+          <w:lang w:val="en-US"/>
+        </w:rPr>
+        <w:t xml:space="preserve"> T</w:t>
+      </w:r>
+      <w:r>
+        <w:rPr>
+          <w:lang w:val="en-US"/>
+        </w:rPr>
+        <w:t>o reuse attributes, you will need to use:</w:t>
+      </w:r>
+    </w:p>
+    <w:p>
+      <w:pPr>
+        <w:spacing w:after="0" w:line="240" w:lineRule="auto"/>
+        <w:rPr>
+          <w:lang w:val="en-US"/>
+        </w:rPr>
+      </w:pPr>
+      <w:r>
+        <w:rPr>
+          <w:lang w:val="en-US"/>
+        </w:rPr>
+        <w:tab/>
+        <w:t>${</w:t>
+      </w:r>
+      <w:r>
+        <w:rPr>
+          <w:b/>
+          <w:bCs/>
+          <w:lang w:val="en-US"/>
+        </w:rPr>
+        <w:t>data</w:t>
+      </w:r>
+      <w:r>
+        <w:rPr>
+          <w:lang w:val="en-US"/>
+        </w:rPr>
+        <w:t>.</w:t>
+      </w:r>
+      <w:r>
+        <w:rPr>
+          <w:lang w:val="en-US"/>
+        </w:rPr>
+        <w:t>&lt;</w:t>
+      </w:r>
+      <w:proofErr w:type="spellStart"/>
+      <w:r>
+        <w:rPr>
+          <w:lang w:val="en-US"/>
+        </w:rPr>
+        <w:t>resource_type</w:t>
+      </w:r>
+      <w:proofErr w:type="spellEnd"/>
+      <w:r>
+        <w:rPr>
+          <w:lang w:val="en-US"/>
+        </w:rPr>
+        <w:t>&gt;.&lt;</w:t>
+      </w:r>
+      <w:proofErr w:type="spellStart"/>
+      <w:r>
+        <w:rPr>
+          <w:lang w:val="en-US"/>
+        </w:rPr>
+        <w:t>resource_name</w:t>
+      </w:r>
+      <w:proofErr w:type="spellEnd"/>
+      <w:r>
+        <w:rPr>
+          <w:lang w:val="en-US"/>
+        </w:rPr>
+        <w:t>&gt;.&lt;</w:t>
+      </w:r>
+      <w:proofErr w:type="spellStart"/>
+      <w:r>
+        <w:rPr>
+          <w:lang w:val="en-US"/>
+        </w:rPr>
+        <w:t>exported_attribute</w:t>
+      </w:r>
+      <w:proofErr w:type="spellEnd"/>
+      <w:r>
+        <w:rPr>
+          <w:lang w:val="en-US"/>
+        </w:rPr>
+        <w:t>&gt;</w:t>
+      </w:r>
+      <w:r>
+        <w:rPr>
+          <w:lang w:val="en-US"/>
+        </w:rPr>
+        <w:t>}</w:t>
+      </w:r>
+    </w:p>
+    <w:p>
+      <w:pPr>
+        <w:spacing w:after="0" w:line="240" w:lineRule="auto"/>
+        <w:ind w:firstLine="708"/>
+        <w:rPr>
+          <w:lang w:val="en-US"/>
+        </w:rPr>
+      </w:pPr>
+      <w:r>
+        <w:rPr>
+          <w:lang w:val="en-US"/>
+        </w:rPr>
+        <w:t>Example:</w:t>
+      </w:r>
+    </w:p>
+    <w:p>
+      <w:pPr>
+        <w:spacing w:after="0" w:line="240" w:lineRule="auto"/>
+        <w:ind w:firstLine="708"/>
+        <w:rPr>
+          <w:lang w:val="en-US"/>
+        </w:rPr>
+      </w:pPr>
+      <w:r>
+        <w:rPr>
+          <w:b/>
+          <w:bCs/>
+          <w:lang w:val="en-US"/>
+        </w:rPr>
+        <w:t>data</w:t>
+      </w:r>
+      <w:r>
+        <w:rPr>
+          <w:lang w:val="en-US"/>
+        </w:rPr>
+        <w:t xml:space="preserve"> “aws_s3_bucket” “</w:t>
+      </w:r>
+      <w:proofErr w:type="spellStart"/>
+      <w:r>
+        <w:rPr>
+          <w:lang w:val="en-US"/>
+        </w:rPr>
+        <w:t>my_bucket</w:t>
+      </w:r>
+      <w:proofErr w:type="spellEnd"/>
+      <w:r>
+        <w:rPr>
+          <w:lang w:val="en-US"/>
+        </w:rPr>
+        <w:t>” {</w:t>
+      </w:r>
+    </w:p>
+    <w:p>
+      <w:pPr>
+        <w:spacing w:after="0" w:line="240" w:lineRule="auto"/>
+        <w:ind w:firstLine="708"/>
+        <w:rPr>
+          <w:lang w:val="en-US"/>
+        </w:rPr>
+      </w:pPr>
+      <w:r>
+        <w:rPr>
+          <w:lang w:val="en-US"/>
+        </w:rPr>
+        <w:lastRenderedPageBreak/>
+        <w:t xml:space="preserve">   </w:t>
+      </w:r>
+      <w:r>
+        <w:rPr>
+          <w:lang w:val="en-US"/>
+        </w:rPr>
+        <w:t>b</w:t>
+      </w:r>
+      <w:r>
+        <w:rPr>
+          <w:lang w:val="en-US"/>
+        </w:rPr>
+        <w:t>ucket = “</w:t>
+      </w:r>
+      <w:proofErr w:type="spellStart"/>
+      <w:r>
+        <w:rPr>
+          <w:lang w:val="en-US"/>
+        </w:rPr>
+        <w:t>rodolfomarra</w:t>
+      </w:r>
+      <w:proofErr w:type="spellEnd"/>
+      <w:r>
+        <w:rPr>
+          <w:lang w:val="en-US"/>
+        </w:rPr>
+        <w:t>-</w:t>
+      </w:r>
+      <w:proofErr w:type="spellStart"/>
+      <w:r>
+        <w:rPr>
+          <w:lang w:val="en-US"/>
+        </w:rPr>
+        <w:t>myfirst</w:t>
+      </w:r>
+      <w:proofErr w:type="spellEnd"/>
+      <w:r>
+        <w:rPr>
+          <w:lang w:val="en-US"/>
+        </w:rPr>
+        <w:t>-bucket”</w:t>
+      </w:r>
+    </w:p>
+    <w:p>
+      <w:pPr>
+        <w:spacing w:after="0" w:line="240" w:lineRule="auto"/>
+        <w:ind w:firstLine="708"/>
+        <w:rPr>
+          <w:lang w:val="en-US"/>
+        </w:rPr>
+      </w:pPr>
+      <w:r>
+        <w:rPr>
+          <w:lang w:val="en-US"/>
+        </w:rPr>
+        <w:t>}</w:t>
+      </w:r>
+    </w:p>
+    <w:p>
+      <w:pPr>
+        <w:spacing w:after="0" w:line="240" w:lineRule="auto"/>
+        <w:ind w:firstLine="708"/>
+        <w:rPr>
+          <w:lang w:val="en-US"/>
+        </w:rPr>
+      </w:pPr>
+      <w:r>
+        <w:rPr>
+          <w:lang w:val="en-US"/>
+        </w:rPr>
+        <w:t>Reference using: “$(</w:t>
+      </w:r>
+      <w:r>
+        <w:rPr>
+          <w:b/>
+          <w:bCs/>
+          <w:lang w:val="en-US"/>
+        </w:rPr>
+        <w:t>data</w:t>
+      </w:r>
+      <w:r>
+        <w:rPr>
+          <w:lang w:val="en-US"/>
+        </w:rPr>
+        <w:t>.</w:t>
+      </w:r>
+      <w:r>
+        <w:rPr>
+          <w:lang w:val="en-US"/>
+        </w:rPr>
+        <w:t>aws_s3_bucket.my_bucket.arn}”</w:t>
+      </w:r>
+    </w:p>
+    <w:p>
+      <w:pPr>
+        <w:spacing w:after="0" w:line="240" w:lineRule="auto"/>
+        <w:rPr>
+          <w:lang w:val="en-US"/>
+        </w:rPr>
+      </w:pPr>
+      <w:r>
+        <w:rPr>
+          <w:lang w:val="en-US"/>
+        </w:rPr>
+        <w:t xml:space="preserve">Created S3 bucket </w:t>
+      </w:r>
+      <w:proofErr w:type="spellStart"/>
+      <w:r>
+        <w:rPr>
+          <w:lang w:val="en-US"/>
+        </w:rPr>
+        <w:t>rodolfomarra</w:t>
+      </w:r>
+      <w:proofErr w:type="spellEnd"/>
+      <w:r>
+        <w:rPr>
+          <w:lang w:val="en-US"/>
+        </w:rPr>
+        <w:t>-already-here</w:t>
+      </w:r>
+      <w:r>
+        <w:rPr>
+          <w:lang w:val="en-US"/>
+        </w:rPr>
+        <w:t xml:space="preserve"> in us-east-1</w:t>
+      </w:r>
+      <w:r>
+        <w:rPr>
+          <w:lang w:val="en-US"/>
+        </w:rPr>
+        <w:t xml:space="preserve"> </w:t>
+      </w:r>
+      <w:r>
+        <w:rPr>
+          <w:b/>
+          <w:bCs/>
+          <w:lang w:val="en-US"/>
+        </w:rPr>
+        <w:t>manually</w:t>
+      </w:r>
+    </w:p>
+    <w:p>
+      <w:pPr>
+        <w:spacing w:after="0" w:line="240" w:lineRule="auto"/>
+        <w:rPr>
+          <w:lang w:val="en-US"/>
+        </w:rPr>
+      </w:pPr>
+      <w:r>
+        <w:rPr>
+          <w:lang w:val="en-US"/>
+        </w:rPr>
+        <w:t xml:space="preserve">Sample code to </w:t>
+      </w:r>
+      <w:r>
+        <w:rPr>
+          <w:lang w:val="en-US"/>
+        </w:rPr>
+        <w:t>reference</w:t>
+      </w:r>
+      <w:r>
+        <w:rPr>
+          <w:lang w:val="en-US"/>
+        </w:rPr>
+        <w:t xml:space="preserve"> S3 bucket</w:t>
+      </w:r>
+      <w:r>
+        <w:rPr>
+          <w:lang w:val="en-US"/>
+        </w:rPr>
+        <w:t xml:space="preserve"> that already exist and create IAM Policy to list Bucket</w:t>
+      </w:r>
+    </w:p>
+    <w:p>
+      <w:pPr>
+        <w:spacing w:after="0" w:line="240" w:lineRule="auto"/>
+        <w:rPr>
+          <w:lang w:val="en-US"/>
+        </w:rPr>
+      </w:pPr>
+      <w:r>
+        <w:rPr>
+          <w:lang w:val="en-US"/>
+        </w:rPr>
+        <w:t xml:space="preserve">Go to sample code folder (main.tf file) and Terraform </w:t>
+      </w:r>
+      <w:proofErr w:type="spellStart"/>
+      <w:r>
+        <w:rPr>
+          <w:lang w:val="en-US"/>
+        </w:rPr>
+        <w:t>init</w:t>
+      </w:r>
+      <w:proofErr w:type="spellEnd"/>
+    </w:p>
+    <w:p>
+      <w:pPr>
+        <w:spacing w:after="0" w:line="240" w:lineRule="auto"/>
+        <w:rPr>
+          <w:lang w:val="en-US"/>
+        </w:rPr>
+      </w:pPr>
+      <w:r>
+        <w:rPr>
+          <w:lang w:val="en-US"/>
+        </w:rPr>
+        <w:t>Create</w:t>
+      </w:r>
+      <w:r>
+        <w:rPr>
+          <w:lang w:val="en-US"/>
+        </w:rPr>
+        <w:t>d</w:t>
+      </w:r>
+      <w:r>
+        <w:rPr>
+          <w:lang w:val="en-US"/>
+        </w:rPr>
+        <w:t xml:space="preserve"> </w:t>
+      </w:r>
+      <w:r>
+        <w:rPr>
+          <w:lang w:val="en-US"/>
+        </w:rPr>
+        <w:t>IAM Policy</w:t>
+      </w:r>
+      <w:r>
+        <w:rPr>
+          <w:lang w:val="en-US"/>
+        </w:rPr>
+        <w:t xml:space="preserve"> </w:t>
+      </w:r>
+      <w:r>
+        <w:rPr>
+          <w:lang w:val="en-US"/>
+        </w:rPr>
+        <w:t>my-bucket-policy</w:t>
+      </w:r>
+      <w:r>
+        <w:rPr>
+          <w:lang w:val="en-US"/>
+        </w:rPr>
+        <w:t xml:space="preserve"> on us-east-1</w:t>
+      </w:r>
+    </w:p>
+    <w:p>
+      <w:pPr>
+        <w:spacing w:after="0" w:line="240" w:lineRule="auto"/>
+        <w:rPr>
+          <w:lang w:val="en-US"/>
+        </w:rPr>
+      </w:pPr>
+      <w:r>
+        <w:rPr>
+          <w:lang w:val="en-US"/>
+        </w:rPr>
+        <w:t>Terraform destroy</w:t>
+      </w:r>
+    </w:p>
+    <w:p>
+      <w:pPr>
+        <w:spacing w:after="0" w:line="240" w:lineRule="auto"/>
+        <w:rPr>
+          <w:lang w:val="en-US"/>
+        </w:rPr>
+      </w:pPr>
+      <w:r>
+        <w:rPr>
+          <w:lang w:val="en-US"/>
+        </w:rPr>
+        <w:t>Deleted</w:t>
+      </w:r>
+      <w:r>
+        <w:rPr>
+          <w:lang w:val="en-US"/>
+        </w:rPr>
+        <w:t xml:space="preserve"> </w:t>
+      </w:r>
+      <w:r>
+        <w:rPr>
+          <w:lang w:val="en-US"/>
+        </w:rPr>
+        <w:t>IAM Policy</w:t>
+      </w:r>
+      <w:r>
+        <w:rPr>
+          <w:lang w:val="en-US"/>
+        </w:rPr>
+        <w:t xml:space="preserve"> </w:t>
+      </w:r>
+      <w:r>
+        <w:rPr>
+          <w:lang w:val="en-US"/>
+        </w:rPr>
+        <w:t>my-bucket-policy</w:t>
+      </w:r>
+      <w:r>
+        <w:rPr>
+          <w:lang w:val="en-US"/>
+        </w:rPr>
+        <w:t xml:space="preserve"> on us-east-1</w:t>
+      </w:r>
+    </w:p>
+    <w:p>
+      <w:pPr>
+        <w:spacing w:after="0" w:line="240" w:lineRule="auto"/>
+        <w:rPr>
+          <w:lang w:val="en-US"/>
+        </w:rPr>
+      </w:pPr>
+      <w:r>
+        <w:rPr>
+          <w:lang w:val="en-US"/>
+        </w:rPr>
+        <w:t>Deleted</w:t>
+      </w:r>
+      <w:r>
+        <w:rPr>
+          <w:lang w:val="en-US"/>
+        </w:rPr>
+        <w:t xml:space="preserve"> S3 bucket </w:t>
+      </w:r>
+      <w:proofErr w:type="spellStart"/>
+      <w:r>
+        <w:rPr>
+          <w:lang w:val="en-US"/>
+        </w:rPr>
+        <w:t>rodolfomarra</w:t>
+      </w:r>
+      <w:proofErr w:type="spellEnd"/>
+      <w:r>
+        <w:rPr>
+          <w:lang w:val="en-US"/>
+        </w:rPr>
+        <w:t>-already-here</w:t>
+      </w:r>
+      <w:r>
+        <w:rPr>
+          <w:lang w:val="en-US"/>
+        </w:rPr>
+        <w:t xml:space="preserve"> on us-east-1</w:t>
+      </w:r>
+      <w:r>
+        <w:rPr>
+          <w:lang w:val="en-US"/>
+        </w:rPr>
+        <w:t xml:space="preserve"> </w:t>
+      </w:r>
+      <w:r>
+        <w:rPr>
+          <w:b/>
+          <w:bCs/>
+          <w:lang w:val="en-US"/>
+        </w:rPr>
+        <w:t>manually</w:t>
+      </w:r>
+    </w:p>
+    <w:p>
+      <w:pPr>
+        <w:spacing w:after="0" w:line="240" w:lineRule="auto"/>
+        <w:rPr>
+          <w:b/>
+          <w:bCs/>
+          <w:u w:val="single"/>
+          <w:lang w:val="en-US"/>
+        </w:rPr>
+      </w:pPr>
+    </w:p>
+    <w:p>
+      <w:pPr>
+        <w:spacing w:after="0" w:line="240" w:lineRule="auto"/>
+        <w:rPr>
+          <w:b/>
+          <w:bCs/>
+          <w:u w:val="single"/>
+          <w:lang w:val="en-US"/>
+        </w:rPr>
+      </w:pPr>
+      <w:r>
+        <w:rPr>
+          <w:b/>
+          <w:bCs/>
+          <w:u w:val="single"/>
+          <w:lang w:val="en-US"/>
+        </w:rPr>
+        <w:t xml:space="preserve">MODULE – </w:t>
+      </w:r>
+      <w:r>
+        <w:rPr>
+          <w:b/>
+          <w:bCs/>
+          <w:u w:val="single"/>
+          <w:lang w:val="en-US"/>
+        </w:rPr>
+        <w:t>04 TERRAFORM LOCALS</w:t>
+      </w:r>
+    </w:p>
+    <w:p>
+      <w:pPr>
+        <w:spacing w:after="0" w:line="240" w:lineRule="auto"/>
+        <w:rPr>
+          <w:lang w:val="en-US"/>
+        </w:rPr>
+      </w:pPr>
+      <w:r>
+        <w:rPr>
+          <w:lang w:val="en-US"/>
+        </w:rPr>
+        <w:t>Local</w:t>
+      </w:r>
+      <w:r>
+        <w:rPr>
+          <w:lang w:val="en-US"/>
+        </w:rPr>
+        <w:t>s</w:t>
+      </w:r>
+      <w:r>
+        <w:rPr>
+          <w:lang w:val="en-US"/>
+        </w:rPr>
+        <w:t xml:space="preserve"> allow to assign a name to an expression (like variable)</w:t>
+      </w:r>
+    </w:p>
+    <w:p>
+      <w:pPr>
+        <w:spacing w:after="0" w:line="240" w:lineRule="auto"/>
+        <w:rPr>
+          <w:lang w:val="en-US"/>
+        </w:rPr>
+      </w:pPr>
+      <w:r>
+        <w:rPr>
+          <w:lang w:val="en-US"/>
+        </w:rPr>
+        <w:t>Example</w:t>
+      </w:r>
+      <w:r>
+        <w:rPr>
+          <w:lang w:val="en-US"/>
+        </w:rPr>
+        <w:t xml:space="preserve"> of single local</w:t>
+      </w:r>
+      <w:r>
+        <w:rPr>
+          <w:lang w:val="en-US"/>
+        </w:rPr>
+        <w:t>:</w:t>
+      </w:r>
+    </w:p>
+    <w:p>
+      <w:pPr>
+        <w:spacing w:after="0" w:line="240" w:lineRule="auto"/>
+        <w:rPr>
+          <w:lang w:val="en-US"/>
+        </w:rPr>
+      </w:pPr>
+      <w:r>
+        <w:rPr>
+          <w:lang w:val="en-US"/>
+        </w:rPr>
+        <w:tab/>
+        <w:t>locals {</w:t>
+      </w:r>
+    </w:p>
+    <w:p>
+      <w:pPr>
+        <w:spacing w:after="0" w:line="240" w:lineRule="auto"/>
+        <w:rPr>
+          <w:lang w:val="en-US"/>
+        </w:rPr>
+      </w:pPr>
+      <w:r>
+        <w:rPr>
+          <w:lang w:val="en-US"/>
+        </w:rPr>
+        <w:tab/>
+        <w:t xml:space="preserve">   </w:t>
+      </w:r>
+      <w:proofErr w:type="spellStart"/>
+      <w:r>
+        <w:rPr>
+          <w:lang w:val="en-US"/>
+        </w:rPr>
+        <w:t>bucket_name_prefix</w:t>
+      </w:r>
+      <w:proofErr w:type="spellEnd"/>
+      <w:r>
+        <w:rPr>
+          <w:lang w:val="en-US"/>
+        </w:rPr>
+        <w:t xml:space="preserve"> = “</w:t>
+      </w:r>
+      <w:proofErr w:type="spellStart"/>
+      <w:r>
+        <w:rPr>
+          <w:lang w:val="en-US"/>
+        </w:rPr>
+        <w:t>rody</w:t>
+      </w:r>
+      <w:proofErr w:type="spellEnd"/>
+      <w:r>
+        <w:rPr>
+          <w:lang w:val="en-US"/>
+        </w:rPr>
+        <w:t>-</w:t>
+      </w:r>
+      <w:r>
+        <w:rPr>
+          <w:lang w:val="en-US"/>
+        </w:rPr>
+        <w:t>”</w:t>
+      </w:r>
+    </w:p>
+    <w:p>
+      <w:pPr>
+        <w:spacing w:after="0" w:line="240" w:lineRule="auto"/>
+        <w:rPr>
+          <w:lang w:val="en-US"/>
+        </w:rPr>
+      </w:pPr>
+      <w:r>
+        <w:rPr>
+          <w:lang w:val="en-US"/>
+        </w:rPr>
+        <w:tab/>
+        <w:t xml:space="preserve">   </w:t>
+      </w:r>
+      <w:proofErr w:type="spellStart"/>
+      <w:r>
+        <w:rPr>
+          <w:lang w:val="en-US"/>
+        </w:rPr>
+        <w:t>default_instance_tag</w:t>
+      </w:r>
+      <w:proofErr w:type="spellEnd"/>
+      <w:r>
+        <w:rPr>
+          <w:lang w:val="en-US"/>
+        </w:rPr>
+        <w:t xml:space="preserve"> = “my-instance”</w:t>
+      </w:r>
+    </w:p>
+    <w:p>
+      <w:pPr>
+        <w:spacing w:after="0" w:line="240" w:lineRule="auto"/>
+        <w:rPr>
+          <w:lang w:val="en-US"/>
+        </w:rPr>
+      </w:pPr>
+      <w:r>
+        <w:rPr>
+          <w:lang w:val="en-US"/>
+        </w:rPr>
+        <w:tab/>
+        <w:t>}</w:t>
+      </w:r>
+    </w:p>
+    <w:p>
+      <w:pPr>
+        <w:spacing w:after="0" w:line="240" w:lineRule="auto"/>
+        <w:rPr>
+          <w:lang w:val="en-US"/>
+        </w:rPr>
+      </w:pPr>
+      <w:r>
+        <w:rPr>
+          <w:lang w:val="en-US"/>
+        </w:rPr>
+        <w:t>Example of multiples locals:</w:t>
+      </w:r>
+    </w:p>
+    <w:p>
+      <w:pPr>
+        <w:spacing w:after="0" w:line="240" w:lineRule="auto"/>
+        <w:ind w:firstLine="708"/>
+        <w:rPr>
+          <w:lang w:val="en-US"/>
+        </w:rPr>
+      </w:pPr>
+      <w:r>
+        <w:rPr>
+          <w:lang w:val="en-US"/>
+        </w:rPr>
+        <w:t>locals {</w:t>
+      </w:r>
+    </w:p>
+    <w:p>
+      <w:pPr>
+        <w:spacing w:after="0" w:line="240" w:lineRule="auto"/>
+        <w:rPr>
+          <w:lang w:val="en-US"/>
+        </w:rPr>
+      </w:pPr>
+      <w:r>
+        <w:rPr>
+          <w:lang w:val="en-US"/>
+        </w:rPr>
+        <w:tab/>
+        <w:t xml:space="preserve">   </w:t>
+      </w:r>
+      <w:proofErr w:type="spellStart"/>
+      <w:r>
+        <w:rPr>
+          <w:lang w:val="en-US"/>
+        </w:rPr>
+        <w:t>bucket_name_prefix</w:t>
+      </w:r>
+      <w:proofErr w:type="spellEnd"/>
+      <w:r>
+        <w:rPr>
+          <w:lang w:val="en-US"/>
+        </w:rPr>
+        <w:t xml:space="preserve"> = “</w:t>
+      </w:r>
+      <w:proofErr w:type="spellStart"/>
+      <w:r>
+        <w:rPr>
+          <w:lang w:val="en-US"/>
+        </w:rPr>
+        <w:t>rody</w:t>
+      </w:r>
+      <w:proofErr w:type="spellEnd"/>
+      <w:r>
+        <w:rPr>
+          <w:lang w:val="en-US"/>
+        </w:rPr>
+        <w:t>-</w:t>
+      </w:r>
+      <w:r>
+        <w:rPr>
+          <w:lang w:val="en-US"/>
+        </w:rPr>
+        <w:t>”</w:t>
+      </w:r>
+    </w:p>
+    <w:p>
+      <w:pPr>
+        <w:spacing w:after="0" w:line="240" w:lineRule="auto"/>
+        <w:rPr>
+          <w:lang w:val="en-US"/>
+        </w:rPr>
+      </w:pPr>
+      <w:r>
+        <w:rPr>
+          <w:lang w:val="en-US"/>
+        </w:rPr>
+        <w:tab/>
+        <w:t>}</w:t>
+      </w:r>
+    </w:p>
+    <w:p>
+      <w:pPr>
+        <w:spacing w:after="0" w:line="240" w:lineRule="auto"/>
+        <w:ind w:firstLine="708"/>
+        <w:rPr>
+          <w:lang w:val="en-US"/>
+        </w:rPr>
+      </w:pPr>
+      <w:r>
+        <w:rPr>
+          <w:lang w:val="en-US"/>
+        </w:rPr>
+        <w:t>locals {</w:t>
+      </w:r>
+    </w:p>
+    <w:p>
+      <w:pPr>
+        <w:spacing w:after="0" w:line="240" w:lineRule="auto"/>
+        <w:rPr>
+          <w:lang w:val="en-US"/>
+        </w:rPr>
+      </w:pPr>
+      <w:r>
+        <w:rPr>
+          <w:lang w:val="en-US"/>
+        </w:rPr>
+        <w:tab/>
+        <w:t xml:space="preserve">   </w:t>
+      </w:r>
+      <w:proofErr w:type="spellStart"/>
+      <w:r>
+        <w:rPr>
+          <w:lang w:val="en-US"/>
+        </w:rPr>
+        <w:t>default_instance_tag</w:t>
+      </w:r>
+      <w:proofErr w:type="spellEnd"/>
+      <w:r>
+        <w:rPr>
+          <w:lang w:val="en-US"/>
+        </w:rPr>
+        <w:t xml:space="preserve"> = “my-instance”</w:t>
+      </w:r>
+    </w:p>
+    <w:p>
+      <w:pPr>
+        <w:spacing w:after="0" w:line="240" w:lineRule="auto"/>
+        <w:rPr>
+          <w:lang w:val="en-US"/>
+        </w:rPr>
+      </w:pPr>
+      <w:r>
+        <w:rPr>
+          <w:lang w:val="en-US"/>
+        </w:rPr>
+        <w:tab/>
+        <w:t>}</w:t>
+      </w:r>
+    </w:p>
+    <w:p>
+      <w:pPr>
+        <w:spacing w:after="0" w:line="240" w:lineRule="auto"/>
+        <w:rPr>
+          <w:lang w:val="en-US"/>
+        </w:rPr>
+      </w:pPr>
+      <w:r>
+        <w:rPr>
+          <w:lang w:val="en-US"/>
+        </w:rPr>
+        <w:t>To reference locals you need to use the interpolation syntax:</w:t>
+      </w:r>
+    </w:p>
+    <w:p>
+      <w:pPr>
+        <w:spacing w:after="0" w:line="240" w:lineRule="auto"/>
+        <w:rPr>
+          <w:lang w:val="en-US"/>
+        </w:rPr>
+      </w:pPr>
+      <w:r>
+        <w:rPr>
+          <w:lang w:val="en-US"/>
+        </w:rPr>
+        <w:tab/>
+        <w:t>“${local.&lt;</w:t>
+      </w:r>
+      <w:proofErr w:type="spellStart"/>
+      <w:r>
+        <w:rPr>
+          <w:lang w:val="en-US"/>
+        </w:rPr>
+        <w:t>variable_name</w:t>
+      </w:r>
+      <w:proofErr w:type="spellEnd"/>
+      <w:r>
+        <w:rPr>
+          <w:lang w:val="en-US"/>
+        </w:rPr>
+        <w:t>&gt;}”</w:t>
+      </w:r>
+    </w:p>
+    <w:p>
+      <w:pPr>
+        <w:spacing w:after="0" w:line="240" w:lineRule="auto"/>
+        <w:rPr>
+          <w:lang w:val="en-US"/>
+        </w:rPr>
+      </w:pPr>
+      <w:r>
+        <w:rPr>
+          <w:lang w:val="en-US"/>
+        </w:rPr>
+        <w:tab/>
+        <w:t>Example:</w:t>
+      </w:r>
+    </w:p>
+    <w:p>
+      <w:pPr>
+        <w:spacing w:after="0" w:line="240" w:lineRule="auto"/>
+        <w:rPr>
+          <w:lang w:val="en-US"/>
+        </w:rPr>
+      </w:pPr>
+      <w:r>
+        <w:rPr>
+          <w:lang w:val="en-US"/>
+        </w:rPr>
+        <w:tab/>
+      </w:r>
+      <w:r>
+        <w:rPr>
+          <w:lang w:val="en-US"/>
+        </w:rPr>
+        <w:t>locals {</w:t>
+      </w:r>
+    </w:p>
+    <w:p>
+      <w:pPr>
+        <w:spacing w:after="0" w:line="240" w:lineRule="auto"/>
+        <w:rPr>
+          <w:lang w:val="en-US"/>
+        </w:rPr>
+      </w:pPr>
+      <w:r>
+        <w:rPr>
+          <w:lang w:val="en-US"/>
+        </w:rPr>
+        <w:tab/>
+        <w:t xml:space="preserve">   </w:t>
+      </w:r>
+      <w:proofErr w:type="spellStart"/>
+      <w:r>
+        <w:rPr>
+          <w:lang w:val="en-US"/>
+        </w:rPr>
+        <w:t>bucket_name_prefix</w:t>
+      </w:r>
+      <w:proofErr w:type="spellEnd"/>
+      <w:r>
+        <w:rPr>
+          <w:lang w:val="en-US"/>
+        </w:rPr>
+        <w:t xml:space="preserve"> = “</w:t>
+      </w:r>
+      <w:proofErr w:type="spellStart"/>
+      <w:r>
+        <w:rPr>
+          <w:lang w:val="en-US"/>
+        </w:rPr>
+        <w:t>rody</w:t>
+      </w:r>
+      <w:proofErr w:type="spellEnd"/>
+      <w:r>
+        <w:rPr>
+          <w:lang w:val="en-US"/>
+        </w:rPr>
+        <w:t>-”</w:t>
+      </w:r>
+    </w:p>
+    <w:p>
+      <w:pPr>
+        <w:spacing w:after="0" w:line="240" w:lineRule="auto"/>
+        <w:rPr>
+          <w:lang w:val="en-US"/>
+        </w:rPr>
+      </w:pPr>
+      <w:r>
+        <w:rPr>
+          <w:lang w:val="en-US"/>
+        </w:rPr>
+        <w:tab/>
+        <w:t xml:space="preserve">   </w:t>
+      </w:r>
+      <w:proofErr w:type="spellStart"/>
+      <w:r>
+        <w:rPr>
+          <w:lang w:val="en-US"/>
+        </w:rPr>
+        <w:t>default_instance_tag</w:t>
+      </w:r>
+      <w:proofErr w:type="spellEnd"/>
+      <w:r>
+        <w:rPr>
+          <w:lang w:val="en-US"/>
+        </w:rPr>
+        <w:t xml:space="preserve"> = “my-instance”</w:t>
+      </w:r>
+    </w:p>
+    <w:p>
+      <w:pPr>
+        <w:spacing w:after="0" w:line="240" w:lineRule="auto"/>
+        <w:rPr>
+          <w:lang w:val="en-US"/>
+        </w:rPr>
+      </w:pPr>
+      <w:r>
+        <w:rPr>
+          <w:lang w:val="en-US"/>
+        </w:rPr>
+        <w:tab/>
+        <w:t>}</w:t>
+      </w:r>
+    </w:p>
+    <w:p>
+      <w:pPr>
+        <w:spacing w:after="0" w:line="240" w:lineRule="auto"/>
+        <w:rPr>
+          <w:lang w:val="en-US"/>
+        </w:rPr>
+      </w:pPr>
+      <w:r>
+        <w:rPr>
+          <w:lang w:val="en-US"/>
+        </w:rPr>
+        <w:tab/>
+        <w:t xml:space="preserve">To reference </w:t>
+      </w:r>
+      <w:proofErr w:type="spellStart"/>
+      <w:r>
+        <w:rPr>
+          <w:lang w:val="en-US"/>
+        </w:rPr>
+        <w:t>bucket_name_prefix</w:t>
+      </w:r>
+      <w:proofErr w:type="spellEnd"/>
+      <w:r>
+        <w:rPr>
+          <w:lang w:val="en-US"/>
+        </w:rPr>
+        <w:t xml:space="preserve">, you will need to use: </w:t>
+      </w:r>
+      <w:r>
+        <w:rPr>
+          <w:lang w:val="en-US"/>
+        </w:rPr>
+        <w:t>“${</w:t>
+      </w:r>
+      <w:proofErr w:type="spellStart"/>
+      <w:r>
+        <w:rPr>
+          <w:b/>
+          <w:bCs/>
+          <w:lang w:val="en-US"/>
+        </w:rPr>
+        <w:t>local</w:t>
+      </w:r>
+      <w:r>
+        <w:rPr>
+          <w:lang w:val="en-US"/>
+        </w:rPr>
+        <w:t>.bucket_name_prefix</w:t>
+      </w:r>
+      <w:proofErr w:type="spellEnd"/>
+      <w:r>
+        <w:rPr>
+          <w:lang w:val="en-US"/>
+        </w:rPr>
+        <w:t>}”</w:t>
+      </w:r>
+    </w:p>
+    <w:p>
+      <w:pPr>
+        <w:spacing w:after="0" w:line="240" w:lineRule="auto"/>
+        <w:rPr>
+          <w:lang w:val="en-US"/>
+        </w:rPr>
+      </w:pPr>
+      <w:r>
+        <w:rPr>
+          <w:lang w:val="en-US"/>
+        </w:rPr>
+        <w:t xml:space="preserve">Locals values can be combined </w:t>
+      </w:r>
+      <w:r>
+        <w:rPr>
+          <w:lang w:val="en-US"/>
+        </w:rPr>
+        <w:t>t</w:t>
+      </w:r>
+      <w:r>
+        <w:rPr>
+          <w:lang w:val="en-US"/>
+        </w:rPr>
+        <w:t>o make more local values</w:t>
+      </w:r>
+      <w:r>
+        <w:rPr>
+          <w:lang w:val="en-US"/>
+        </w:rPr>
+        <w:t>, example:</w:t>
+      </w:r>
+    </w:p>
+    <w:p>
+      <w:pPr>
+        <w:spacing w:after="0" w:line="240" w:lineRule="auto"/>
+        <w:ind w:firstLine="708"/>
+        <w:rPr>
+          <w:lang w:val="en-US"/>
+        </w:rPr>
+      </w:pPr>
+      <w:r>
+        <w:rPr>
+          <w:lang w:val="en-US"/>
+        </w:rPr>
+        <w:t>locals {</w:t>
+      </w:r>
+    </w:p>
+    <w:p>
+      <w:pPr>
+        <w:spacing w:after="0" w:line="240" w:lineRule="auto"/>
+        <w:ind w:firstLine="708"/>
+        <w:rPr>
+          <w:lang w:val="en-US"/>
+        </w:rPr>
+      </w:pPr>
+      <w:r>
+        <w:rPr>
+          <w:lang w:val="en-US"/>
+        </w:rPr>
+        <w:t xml:space="preserve">   first</w:t>
+      </w:r>
+      <w:r>
+        <w:rPr>
+          <w:lang w:val="en-US"/>
+        </w:rPr>
+        <w:t xml:space="preserve"> = “</w:t>
+      </w:r>
+      <w:proofErr w:type="spellStart"/>
+      <w:r>
+        <w:rPr>
+          <w:lang w:val="en-US"/>
+        </w:rPr>
+        <w:t>rody</w:t>
+      </w:r>
+      <w:proofErr w:type="spellEnd"/>
+      <w:r>
+        <w:rPr>
+          <w:lang w:val="en-US"/>
+        </w:rPr>
+        <w:t>”</w:t>
+      </w:r>
+    </w:p>
+    <w:p>
+      <w:pPr>
+        <w:spacing w:after="0" w:line="240" w:lineRule="auto"/>
+        <w:rPr>
+          <w:lang w:val="en-US"/>
+        </w:rPr>
+      </w:pPr>
+      <w:r>
+        <w:rPr>
+          <w:lang w:val="en-US"/>
+        </w:rPr>
+        <w:tab/>
+        <w:t xml:space="preserve">   </w:t>
+      </w:r>
+      <w:r>
+        <w:rPr>
+          <w:lang w:val="en-US"/>
+        </w:rPr>
+        <w:t>last</w:t>
+      </w:r>
+      <w:r>
+        <w:rPr>
+          <w:lang w:val="en-US"/>
+        </w:rPr>
+        <w:t xml:space="preserve"> = “</w:t>
+      </w:r>
+      <w:proofErr w:type="spellStart"/>
+      <w:r>
+        <w:rPr>
+          <w:lang w:val="en-US"/>
+        </w:rPr>
+        <w:t>marra</w:t>
+      </w:r>
+      <w:proofErr w:type="spellEnd"/>
+      <w:r>
+        <w:rPr>
+          <w:lang w:val="en-US"/>
+        </w:rPr>
+        <w:t>”</w:t>
+      </w:r>
+    </w:p>
+    <w:p>
+      <w:pPr>
+        <w:spacing w:after="0" w:line="240" w:lineRule="auto"/>
+        <w:rPr>
+          <w:lang w:val="en-US"/>
+        </w:rPr>
+      </w:pPr>
+      <w:r>
+        <w:rPr>
+          <w:lang w:val="en-US"/>
+        </w:rPr>
+        <w:tab/>
+        <w:t xml:space="preserve">   name = “$(</w:t>
+      </w:r>
+      <w:proofErr w:type="spellStart"/>
+      <w:r>
+        <w:rPr>
+          <w:lang w:val="en-US"/>
+        </w:rPr>
+        <w:t>local.first</w:t>
+      </w:r>
+      <w:proofErr w:type="spellEnd"/>
+      <w:r>
+        <w:rPr>
+          <w:lang w:val="en-US"/>
+        </w:rPr>
+        <w:t>}-${</w:t>
+      </w:r>
+      <w:proofErr w:type="spellStart"/>
+      <w:r>
+        <w:rPr>
+          <w:lang w:val="en-US"/>
+        </w:rPr>
+        <w:t>local.last</w:t>
+      </w:r>
+      <w:proofErr w:type="spellEnd"/>
+      <w:r>
+        <w:rPr>
+          <w:lang w:val="en-US"/>
+        </w:rPr>
+        <w:t>}”</w:t>
+      </w:r>
+    </w:p>
+    <w:p>
+      <w:pPr>
+        <w:spacing w:after="0" w:line="240" w:lineRule="auto"/>
+        <w:rPr>
+          <w:lang w:val="en-US"/>
+        </w:rPr>
+      </w:pPr>
+      <w:r>
+        <w:rPr>
+          <w:lang w:val="en-US"/>
+        </w:rPr>
+        <w:tab/>
+        <w:t>}</w:t>
+      </w:r>
+    </w:p>
+    <w:p>
+      <w:pPr>
+        <w:spacing w:after="0" w:line="240" w:lineRule="auto"/>
+        <w:rPr>
+          <w:lang w:val="en-US"/>
+        </w:rPr>
+      </w:pPr>
+      <w:r>
+        <w:rPr>
+          <w:lang w:val="en-US"/>
+        </w:rPr>
+        <w:tab/>
+        <w:t>The result of local.name will be “</w:t>
+      </w:r>
+      <w:proofErr w:type="spellStart"/>
+      <w:r>
+        <w:rPr>
+          <w:lang w:val="en-US"/>
+        </w:rPr>
+        <w:t>rody-marra</w:t>
+      </w:r>
+      <w:proofErr w:type="spellEnd"/>
+      <w:r>
+        <w:rPr>
+          <w:lang w:val="en-US"/>
+        </w:rPr>
+        <w:t>”.</w:t>
+      </w:r>
+    </w:p>
+    <w:p>
+      <w:pPr>
+        <w:spacing w:after="0" w:line="240" w:lineRule="auto"/>
+        <w:rPr>
+          <w:lang w:val="en-US"/>
+        </w:rPr>
+      </w:pPr>
+      <w:r>
+        <w:rPr>
+          <w:lang w:val="en-US"/>
+        </w:rPr>
+        <w:t xml:space="preserve">Locals can be </w:t>
+      </w:r>
+      <w:r>
+        <w:rPr>
+          <w:lang w:val="en-US"/>
+        </w:rPr>
+        <w:t>a value of exported attribute</w:t>
+      </w:r>
+      <w:r>
+        <w:rPr>
+          <w:lang w:val="en-US"/>
+        </w:rPr>
+        <w:t>, example:</w:t>
+      </w:r>
+    </w:p>
+    <w:p>
+      <w:pPr>
+        <w:spacing w:after="0" w:line="240" w:lineRule="auto"/>
+        <w:rPr>
+          <w:lang w:val="en-US"/>
+        </w:rPr>
+      </w:pPr>
+      <w:r>
+        <w:rPr>
+          <w:lang w:val="en-US"/>
+        </w:rPr>
+        <w:tab/>
+        <w:t>resource “aws_s3_bucket” “</w:t>
+      </w:r>
+      <w:proofErr w:type="spellStart"/>
+      <w:r>
+        <w:rPr>
+          <w:lang w:val="en-US"/>
+        </w:rPr>
+        <w:t>my_bucket</w:t>
+      </w:r>
+      <w:proofErr w:type="spellEnd"/>
+      <w:r>
+        <w:rPr>
+          <w:lang w:val="en-US"/>
+        </w:rPr>
+        <w:t>” {</w:t>
+      </w:r>
+    </w:p>
+    <w:p>
+      <w:pPr>
+        <w:spacing w:after="0" w:line="240" w:lineRule="auto"/>
+        <w:rPr>
+          <w:lang w:val="en-US"/>
+        </w:rPr>
+      </w:pPr>
+      <w:r>
+        <w:rPr>
+          <w:lang w:val="en-US"/>
+        </w:rPr>
+        <w:tab/>
+        <w:t xml:space="preserve">   bucket = “</w:t>
+      </w:r>
+      <w:proofErr w:type="spellStart"/>
+      <w:r>
+        <w:rPr>
+          <w:lang w:val="en-US"/>
+        </w:rPr>
+        <w:t>rodolfomarra</w:t>
+      </w:r>
+      <w:proofErr w:type="spellEnd"/>
+      <w:r>
+        <w:rPr>
+          <w:lang w:val="en-US"/>
+        </w:rPr>
+        <w:t>-</w:t>
+      </w:r>
+      <w:proofErr w:type="spellStart"/>
+      <w:r>
+        <w:rPr>
+          <w:lang w:val="en-US"/>
+        </w:rPr>
+        <w:t>myfirst</w:t>
+      </w:r>
+      <w:proofErr w:type="spellEnd"/>
+      <w:r>
+        <w:rPr>
+          <w:lang w:val="en-US"/>
+        </w:rPr>
+        <w:t>-bucket”</w:t>
+      </w:r>
+    </w:p>
+    <w:p>
+      <w:pPr>
+        <w:spacing w:after="0" w:line="240" w:lineRule="auto"/>
+        <w:rPr>
+          <w:lang w:val="en-US"/>
+        </w:rPr>
+      </w:pPr>
+      <w:r>
+        <w:rPr>
+          <w:lang w:val="en-US"/>
+        </w:rPr>
+        <w:tab/>
+        <w:t>}</w:t>
+      </w:r>
+    </w:p>
+    <w:p>
+      <w:pPr>
+        <w:spacing w:after="0" w:line="240" w:lineRule="auto"/>
+        <w:rPr>
+          <w:lang w:val="en-US"/>
+        </w:rPr>
+      </w:pPr>
+      <w:r>
+        <w:rPr>
+          <w:lang w:val="en-US"/>
+        </w:rPr>
+        <w:tab/>
+        <w:t>locals {</w:t>
+      </w:r>
+    </w:p>
+    <w:p>
+      <w:pPr>
+        <w:spacing w:after="0" w:line="240" w:lineRule="auto"/>
+        <w:rPr>
+          <w:lang w:val="en-US"/>
+        </w:rPr>
+      </w:pPr>
+      <w:r>
+        <w:rPr>
+          <w:lang w:val="en-US"/>
+        </w:rPr>
+        <w:tab/>
+        <w:t xml:space="preserve">   </w:t>
+      </w:r>
+      <w:proofErr w:type="spellStart"/>
+      <w:r>
+        <w:rPr>
+          <w:lang w:val="en-US"/>
+        </w:rPr>
+        <w:t>bucket_arn</w:t>
+      </w:r>
+      <w:proofErr w:type="spellEnd"/>
+      <w:r>
+        <w:rPr>
+          <w:lang w:val="en-US"/>
+        </w:rPr>
+        <w:t xml:space="preserve"> = “${aws_s3_bucket.my_bucket.arn}”</w:t>
+      </w:r>
+    </w:p>
+    <w:p>
+      <w:pPr>
+        <w:spacing w:after="0" w:line="240" w:lineRule="auto"/>
+        <w:rPr>
+          <w:lang w:val="en-US"/>
+        </w:rPr>
+      </w:pPr>
+      <w:r>
+        <w:rPr>
+          <w:lang w:val="en-US"/>
+        </w:rPr>
+        <w:tab/>
+        <w:t>}</w:t>
+      </w:r>
+    </w:p>
+    <w:p>
+      <w:pPr>
+        <w:spacing w:after="0" w:line="240" w:lineRule="auto"/>
+        <w:rPr>
+          <w:lang w:val="en-US"/>
+        </w:rPr>
+      </w:pPr>
+      <w:r>
+        <w:rPr>
+          <w:lang w:val="en-US"/>
+        </w:rPr>
+        <w:t xml:space="preserve">Sample code to </w:t>
+      </w:r>
+      <w:r>
+        <w:rPr>
+          <w:lang w:val="en-US"/>
+        </w:rPr>
+        <w:t>create</w:t>
+      </w:r>
+      <w:r>
+        <w:rPr>
+          <w:lang w:val="en-US"/>
+        </w:rPr>
+        <w:t xml:space="preserve"> S3 bucket</w:t>
+      </w:r>
+      <w:r>
+        <w:rPr>
+          <w:lang w:val="en-US"/>
+        </w:rPr>
+        <w:t xml:space="preserve"> </w:t>
+      </w:r>
+      <w:r>
+        <w:rPr>
+          <w:lang w:val="en-US"/>
+        </w:rPr>
+        <w:t>using locals as S3 bucket name prefix</w:t>
+      </w:r>
+    </w:p>
+    <w:p>
+      <w:pPr>
+        <w:spacing w:after="0" w:line="240" w:lineRule="auto"/>
+        <w:rPr>
+          <w:lang w:val="en-US"/>
+        </w:rPr>
+      </w:pPr>
+      <w:r>
+        <w:rPr>
+          <w:lang w:val="en-US"/>
+        </w:rPr>
+        <w:t xml:space="preserve">Go to sample code folder (main.tf file) and Terraform </w:t>
+      </w:r>
+      <w:proofErr w:type="spellStart"/>
+      <w:r>
+        <w:rPr>
+          <w:lang w:val="en-US"/>
+        </w:rPr>
+        <w:t>init</w:t>
+      </w:r>
+      <w:proofErr w:type="spellEnd"/>
+    </w:p>
+    <w:p>
+      <w:pPr>
+        <w:spacing w:after="0" w:line="240" w:lineRule="auto"/>
+        <w:rPr>
+          <w:lang w:val="en-US"/>
+        </w:rPr>
+      </w:pPr>
+      <w:r>
+        <w:rPr>
+          <w:lang w:val="en-US"/>
+        </w:rPr>
+        <w:t xml:space="preserve">Terraform </w:t>
+      </w:r>
+      <w:r>
+        <w:rPr>
+          <w:lang w:val="en-US"/>
+        </w:rPr>
+        <w:t>apply</w:t>
+      </w:r>
+    </w:p>
+    <w:p>
+      <w:pPr>
+        <w:spacing w:after="0" w:line="240" w:lineRule="auto"/>
+        <w:rPr>
+          <w:lang w:val="en-US"/>
+        </w:rPr>
+      </w:pPr>
+      <w:r>
+        <w:rPr>
+          <w:lang w:val="en-US"/>
+        </w:rPr>
+        <w:t>Create</w:t>
+      </w:r>
+      <w:r>
+        <w:rPr>
+          <w:lang w:val="en-US"/>
+        </w:rPr>
+        <w:t>d</w:t>
+      </w:r>
+      <w:r>
+        <w:rPr>
+          <w:lang w:val="en-US"/>
+        </w:rPr>
+        <w:t xml:space="preserve"> S3 bucket </w:t>
+      </w:r>
+      <w:proofErr w:type="spellStart"/>
+      <w:r>
+        <w:rPr>
+          <w:lang w:val="en-US"/>
+        </w:rPr>
+        <w:t>rodolfomarra</w:t>
+      </w:r>
+      <w:proofErr w:type="spellEnd"/>
+      <w:r>
+        <w:rPr>
+          <w:lang w:val="en-US"/>
+        </w:rPr>
+        <w:t>-</w:t>
+      </w:r>
+      <w:proofErr w:type="spellStart"/>
+      <w:r>
+        <w:rPr>
+          <w:lang w:val="en-US"/>
+        </w:rPr>
+        <w:t>myfirst</w:t>
+      </w:r>
+      <w:proofErr w:type="spellEnd"/>
+      <w:r>
+        <w:rPr>
+          <w:lang w:val="en-US"/>
+        </w:rPr>
+        <w:t>-bucket on us-east-1</w:t>
+      </w:r>
+    </w:p>
+    <w:p>
+      <w:pPr>
+        <w:spacing w:after="0" w:line="240" w:lineRule="auto"/>
+        <w:rPr>
+          <w:lang w:val="en-US"/>
+        </w:rPr>
+      </w:pPr>
+      <w:r>
+        <w:rPr>
+          <w:lang w:val="en-US"/>
+        </w:rPr>
+        <w:t xml:space="preserve">Modified main.tf changing </w:t>
+      </w:r>
+      <w:r>
+        <w:rPr>
+          <w:lang w:val="en-US"/>
+        </w:rPr>
+        <w:t xml:space="preserve">local used to </w:t>
+      </w:r>
+      <w:r>
+        <w:rPr>
+          <w:lang w:val="en-US"/>
+        </w:rPr>
+        <w:t>S3 bucket name prefix</w:t>
+      </w:r>
+      <w:r>
+        <w:rPr>
+          <w:lang w:val="en-US"/>
+        </w:rPr>
+        <w:t xml:space="preserve"> (from </w:t>
+      </w:r>
+      <w:proofErr w:type="spellStart"/>
+      <w:r>
+        <w:rPr>
+          <w:lang w:val="en-US"/>
+        </w:rPr>
+        <w:t>rodolfomarra</w:t>
+      </w:r>
+      <w:proofErr w:type="spellEnd"/>
+      <w:r>
+        <w:rPr>
+          <w:lang w:val="en-US"/>
+        </w:rPr>
+        <w:t xml:space="preserve"> to </w:t>
+      </w:r>
+      <w:proofErr w:type="spellStart"/>
+      <w:r>
+        <w:rPr>
+          <w:lang w:val="en-US"/>
+        </w:rPr>
+        <w:t>rodolfo</w:t>
+      </w:r>
+      <w:r>
+        <w:rPr>
+          <w:lang w:val="en-US"/>
+        </w:rPr>
+        <w:t>soares</w:t>
+      </w:r>
+      <w:proofErr w:type="spellEnd"/>
+      <w:r>
+        <w:rPr>
+          <w:lang w:val="en-US"/>
+        </w:rPr>
+        <w:t>)</w:t>
+      </w:r>
+    </w:p>
+    <w:p>
+      <w:pPr>
+        <w:spacing w:after="0" w:line="240" w:lineRule="auto"/>
+        <w:rPr>
+          <w:lang w:val="en-US"/>
+        </w:rPr>
+      </w:pPr>
+      <w:r>
+        <w:rPr>
+          <w:lang w:val="en-US"/>
+        </w:rPr>
+        <w:t>Terraform apply</w:t>
+      </w:r>
+    </w:p>
+    <w:p>
+      <w:pPr>
+        <w:spacing w:after="0" w:line="240" w:lineRule="auto"/>
+        <w:rPr>
+          <w:lang w:val="en-US"/>
+        </w:rPr>
+      </w:pPr>
+      <w:r>
+        <w:rPr>
+          <w:lang w:val="en-US"/>
+        </w:rPr>
+        <w:lastRenderedPageBreak/>
+        <w:t>Deleted</w:t>
+      </w:r>
+      <w:r>
+        <w:rPr>
+          <w:lang w:val="en-US"/>
+        </w:rPr>
+        <w:t xml:space="preserve"> S3 bucket </w:t>
+      </w:r>
+      <w:proofErr w:type="spellStart"/>
+      <w:r>
+        <w:rPr>
+          <w:lang w:val="en-US"/>
+        </w:rPr>
+        <w:t>rodolfomarra</w:t>
+      </w:r>
+      <w:proofErr w:type="spellEnd"/>
+      <w:r>
+        <w:rPr>
+          <w:lang w:val="en-US"/>
+        </w:rPr>
+        <w:t>-</w:t>
+      </w:r>
+      <w:proofErr w:type="spellStart"/>
+      <w:r>
+        <w:rPr>
+          <w:lang w:val="en-US"/>
+        </w:rPr>
+        <w:t>myfirst</w:t>
+      </w:r>
+      <w:proofErr w:type="spellEnd"/>
+      <w:r>
+        <w:rPr>
+          <w:lang w:val="en-US"/>
+        </w:rPr>
+        <w:t>-bucket on us-east-1</w:t>
+      </w:r>
+    </w:p>
+    <w:p>
+      <w:pPr>
+        <w:spacing w:after="0" w:line="240" w:lineRule="auto"/>
+        <w:rPr>
+          <w:lang w:val="en-US"/>
+        </w:rPr>
+      </w:pPr>
+      <w:r>
+        <w:rPr>
+          <w:lang w:val="en-US"/>
+        </w:rPr>
+        <w:t>Create</w:t>
+      </w:r>
+      <w:r>
+        <w:rPr>
+          <w:lang w:val="en-US"/>
+        </w:rPr>
+        <w:t>d</w:t>
+      </w:r>
+      <w:r>
+        <w:rPr>
+          <w:lang w:val="en-US"/>
+        </w:rPr>
+        <w:t xml:space="preserve"> S3 bucket </w:t>
+      </w:r>
+      <w:proofErr w:type="spellStart"/>
+      <w:r>
+        <w:rPr>
+          <w:lang w:val="en-US"/>
+        </w:rPr>
+        <w:t>rodolfo</w:t>
+      </w:r>
+      <w:r>
+        <w:rPr>
+          <w:lang w:val="en-US"/>
+        </w:rPr>
+        <w:t>soares</w:t>
+      </w:r>
+      <w:proofErr w:type="spellEnd"/>
+      <w:r>
+        <w:rPr>
+          <w:lang w:val="en-US"/>
+        </w:rPr>
+        <w:t>-</w:t>
+      </w:r>
+      <w:proofErr w:type="spellStart"/>
+      <w:r>
+        <w:rPr>
+          <w:lang w:val="en-US"/>
+        </w:rPr>
+        <w:t>myfirst</w:t>
+      </w:r>
+      <w:proofErr w:type="spellEnd"/>
+      <w:r>
+        <w:rPr>
+          <w:lang w:val="en-US"/>
+        </w:rPr>
+        <w:t>-bucket on us-east-1</w:t>
+      </w:r>
+    </w:p>
+    <w:p>
+      <w:pPr>
+        <w:spacing w:after="0" w:line="240" w:lineRule="auto"/>
+        <w:rPr>
+          <w:lang w:val="en-US"/>
+        </w:rPr>
+      </w:pPr>
+      <w:r>
+        <w:rPr>
+          <w:lang w:val="en-US"/>
+        </w:rPr>
+        <w:t xml:space="preserve">Terraform </w:t>
+      </w:r>
+      <w:r>
+        <w:rPr>
+          <w:lang w:val="en-US"/>
+        </w:rPr>
+        <w:t>destroy</w:t>
+      </w:r>
+    </w:p>
+    <w:p>
+      <w:pPr>
+        <w:spacing w:after="0" w:line="240" w:lineRule="auto"/>
+        <w:rPr>
+          <w:lang w:val="en-US"/>
+        </w:rPr>
+      </w:pPr>
+      <w:r>
+        <w:rPr>
+          <w:lang w:val="en-US"/>
+        </w:rPr>
+        <w:t>Deleted</w:t>
+      </w:r>
+      <w:r>
+        <w:rPr>
+          <w:lang w:val="en-US"/>
+        </w:rPr>
+        <w:t xml:space="preserve"> S3 bucket </w:t>
+      </w:r>
+      <w:proofErr w:type="spellStart"/>
+      <w:r>
+        <w:rPr>
+          <w:lang w:val="en-US"/>
+        </w:rPr>
+        <w:t>rodolfo</w:t>
+      </w:r>
+      <w:r>
+        <w:rPr>
+          <w:lang w:val="en-US"/>
+        </w:rPr>
+        <w:t>soares</w:t>
+      </w:r>
+      <w:proofErr w:type="spellEnd"/>
+      <w:r>
+        <w:rPr>
+          <w:lang w:val="en-US"/>
+        </w:rPr>
+        <w:t>-</w:t>
+      </w:r>
+      <w:proofErr w:type="spellStart"/>
+      <w:r>
+        <w:rPr>
+          <w:lang w:val="en-US"/>
+        </w:rPr>
+        <w:t>myfirst</w:t>
+      </w:r>
+      <w:proofErr w:type="spellEnd"/>
+      <w:r>
+        <w:rPr>
+          <w:lang w:val="en-US"/>
+        </w:rPr>
+        <w:t>-bucket on us-east-1</w:t>
+      </w:r>
+    </w:p>
+    <w:p>
+      <w:pPr>
+        <w:spacing w:after="0" w:line="240" w:lineRule="auto"/>
+        <w:rPr>
+          <w:lang w:val="en-US"/>
+        </w:rPr>
+      </w:pPr>
+    </w:p>
+    <w:p>
+      <w:pPr>
+        <w:spacing w:after="0" w:line="240" w:lineRule="auto"/>
+        <w:rPr>
+          <w:lang w:val="en-US"/>
+        </w:rPr>
+      </w:pPr>
+    </w:p>
+    <w:p>
+      <w:pPr>
+        <w:spacing w:after="0" w:line="240" w:lineRule="auto"/>
+        <w:rPr>
+          <w:b/>
+          <w:bCs/>
+          <w:u w:val="single"/>
+          <w:lang w:val="en-US"/>
+        </w:rPr>
+      </w:pPr>
+      <w:r>
+        <w:rPr>
+          <w:b/>
+          <w:bCs/>
+          <w:u w:val="single"/>
+          <w:lang w:val="en-US"/>
+        </w:rPr>
+        <w:t xml:space="preserve">MODULE – </w:t>
+      </w:r>
+      <w:r>
+        <w:rPr>
+          <w:b/>
+          <w:bCs/>
+          <w:u w:val="single"/>
+          <w:lang w:val="en-US"/>
+        </w:rPr>
+        <w:t>04 TERRAFORM LOCALS</w:t>
+      </w:r>
+    </w:p>
+    <w:p>
+      <w:pPr>
+        <w:spacing w:after="0" w:line="240" w:lineRule="auto"/>
+        <w:rPr>
+          <w:lang w:val="en-US"/>
+        </w:rPr>
+      </w:pPr>
+    </w:p>
+    <w:p>
+      <w:pPr>
+        <w:spacing w:after="0" w:line="240" w:lineRule="auto"/>
         <w:rPr>
           <w:lang w:val="en-US"/>
         </w:rPr>

</xml_diff>